<commit_message>
Final PIT paper added & lost papers restored
</commit_message>
<xml_diff>
--- a/docs/reports/ПИТ 2022.docx
+++ b/docs/reports/ПИТ 2022.docx
@@ -1,6 +1,6 @@
 
 <file path=word/document.xml><?xml version="1.0" encoding="utf-8"?>
-<w:document xmlns:wpc="http://schemas.microsoft.com/office/word/2010/wordprocessingCanvas" xmlns:cx="http://schemas.microsoft.com/office/drawing/2014/chartex" xmlns:cx1="http://schemas.microsoft.com/office/drawing/2015/9/8/chartex" xmlns:cx2="http://schemas.microsoft.com/office/drawing/2015/10/21/chartex" xmlns:cx3="http://schemas.microsoft.com/office/drawing/2016/5/9/chartex" xmlns:cx4="http://schemas.microsoft.com/office/drawing/2016/5/10/chartex" xmlns:cx5="http://schemas.microsoft.com/office/drawing/2016/5/11/chartex" xmlns:cx6="http://schemas.microsoft.com/office/drawing/2016/5/12/chartex" xmlns:cx7="http://schemas.microsoft.com/office/drawing/2016/5/13/chartex" xmlns:cx8="http://schemas.microsoft.com/office/drawing/2016/5/14/chartex" xmlns:mc="http://schemas.openxmlformats.org/markup-compatibility/2006" xmlns:aink="http://schemas.microsoft.com/office/drawing/2016/ink" xmlns:am3d="http://schemas.microsoft.com/office/drawing/2017/model3d" xmlns:o="urn:schemas-microsoft-com:office:office" xmlns:r="http://schemas.openxmlformats.org/officeDocument/2006/relationships" xmlns:m="http://schemas.openxmlformats.org/officeDocument/2006/math" xmlns:v="urn:schemas-microsoft-com:vml" xmlns:wp14="http://schemas.microsoft.com/office/word/2010/wordprocessingDrawing" xmlns:wp="http://schemas.openxmlformats.org/drawingml/2006/wordprocessingDrawing" xmlns:w10="urn:schemas-microsoft-com:office:word" xmlns:w="http://schemas.openxmlformats.org/wordprocessingml/2006/main" xmlns:w14="http://schemas.microsoft.com/office/word/2010/wordml" xmlns:w15="http://schemas.microsoft.com/office/word/2012/wordml" xmlns:w16cex="http://schemas.microsoft.com/office/word/2018/wordml/cex" xmlns:w16cid="http://schemas.microsoft.com/office/word/2016/wordml/cid" xmlns:w16="http://schemas.microsoft.com/office/word/2018/wordml" xmlns:w16se="http://schemas.microsoft.com/office/word/2015/wordml/symex" xmlns:wpg="http://schemas.microsoft.com/office/word/2010/wordprocessingGroup" xmlns:wpi="http://schemas.microsoft.com/office/word/2010/wordprocessingInk" xmlns:wne="http://schemas.microsoft.com/office/word/2006/wordml" xmlns:wps="http://schemas.microsoft.com/office/word/2010/wordprocessingShape" mc:Ignorable="w14 w15 w16se w16cid w16 w16cex wp14">
+<w:document xmlns:wpc="http://schemas.microsoft.com/office/word/2010/wordprocessingCanvas" xmlns:cx="http://schemas.microsoft.com/office/drawing/2014/chartex" xmlns:mc="http://schemas.openxmlformats.org/markup-compatibility/2006" xmlns:o="urn:schemas-microsoft-com:office:office" xmlns:r="http://schemas.openxmlformats.org/officeDocument/2006/relationships" xmlns:m="http://schemas.openxmlformats.org/officeDocument/2006/math" xmlns:v="urn:schemas-microsoft-com:vml" xmlns:wp14="http://schemas.microsoft.com/office/word/2010/wordprocessingDrawing" xmlns:wp="http://schemas.openxmlformats.org/drawingml/2006/wordprocessingDrawing" xmlns:w10="urn:schemas-microsoft-com:office:word" xmlns:w="http://schemas.openxmlformats.org/wordprocessingml/2006/main" xmlns:w14="http://schemas.microsoft.com/office/word/2010/wordml" xmlns:w15="http://schemas.microsoft.com/office/word/2012/wordml" xmlns:w16se="http://schemas.microsoft.com/office/word/2015/wordml/symex" xmlns:wpg="http://schemas.microsoft.com/office/word/2010/wordprocessingGroup" xmlns:wpi="http://schemas.microsoft.com/office/word/2010/wordprocessingInk" xmlns:wne="http://schemas.microsoft.com/office/word/2006/wordml" xmlns:wps="http://schemas.microsoft.com/office/word/2010/wordprocessingShape" mc:Ignorable="w14 w15 w16se wp14">
   <w:body>
     <w:p>
       <w:pPr>
@@ -62,7 +62,6 @@
           <w:lang w:eastAsia="ru-RU"/>
         </w:rPr>
       </w:pPr>
-      <w:commentRangeStart w:id="0"/>
       <w:r>
         <w:rPr>
           <w:rFonts w:ascii="Times New Roman" w:eastAsia="Times New Roman" w:hAnsi="Times New Roman" w:cs="Times New Roman"/>
@@ -71,13 +70,6 @@
           <w:lang w:eastAsia="ru-RU"/>
         </w:rPr>
         <w:t>ИССЛЕДОВАНИЕ ЭФФЕКТИВНОСТИ МЕТОДОВ ПЕРЕНОСА СТИЛЯ ДЛЯ ЗАДАЧИ СОПОСТАВЛЕНИЯ НАТУРАЛИСТИЧНЫХ ИЗОБРАЖЕНИЙ И НАБРОСКОВ</w:t>
-      </w:r>
-      <w:commentRangeEnd w:id="0"/>
-      <w:r>
-        <w:rPr>
-          <w:rStyle w:val="af5"/>
-        </w:rPr>
-        <w:commentReference w:id="0"/>
       </w:r>
     </w:p>
     <w:p>
@@ -402,16 +394,7 @@
           <w:szCs w:val="28"/>
           <w:lang w:eastAsia="ru-RU"/>
         </w:rPr>
-        <w:t xml:space="preserve"> </w:t>
-      </w:r>
-      <w:r>
-        <w:rPr>
-          <w:rFonts w:ascii="Times New Roman" w:hAnsi="Times New Roman" w:cs="Times New Roman"/>
-          <w:sz w:val="28"/>
-          <w:szCs w:val="28"/>
-          <w:lang w:eastAsia="ru-RU"/>
-        </w:rPr>
-        <w:t>[</w:t>
+        <w:t xml:space="preserve"> [</w:t>
       </w:r>
       <w:r>
         <w:rPr>
@@ -594,27 +577,7 @@
           <w:szCs w:val="28"/>
           <w:lang w:eastAsia="ru-RU"/>
         </w:rPr>
-        <w:t xml:space="preserve"> Цель данной работы – выяснить, позволяет ли перенос стиля улучшить значение метрики близости (в данной работе ей выступает евклидово расстояние) между </w:t>
-      </w:r>
-      <w:proofErr w:type="spellStart"/>
-      <w:r>
-        <w:rPr>
-          <w:rFonts w:ascii="Times New Roman" w:hAnsi="Times New Roman" w:cs="Times New Roman"/>
-          <w:sz w:val="28"/>
-          <w:szCs w:val="28"/>
-          <w:lang w:eastAsia="ru-RU"/>
-        </w:rPr>
-        <w:t>энкодингами</w:t>
-      </w:r>
-      <w:proofErr w:type="spellEnd"/>
-      <w:r>
-        <w:rPr>
-          <w:rFonts w:ascii="Times New Roman" w:hAnsi="Times New Roman" w:cs="Times New Roman"/>
-          <w:sz w:val="28"/>
-          <w:szCs w:val="28"/>
-          <w:lang w:eastAsia="ru-RU"/>
-        </w:rPr>
-        <w:t xml:space="preserve"> лиц на изображениях.</w:t>
+        <w:t xml:space="preserve"> Цель данной работы – выяснить, позволяет ли перенос стиля улучшить значение метрики близости (в данной работе ей выступает евклидово расстояние) между энкодингами лиц на изображениях.</w:t>
       </w:r>
     </w:p>
     <w:p>
@@ -712,58 +675,95 @@
         </w:rPr>
         <w:t xml:space="preserve"> </w:t>
       </w:r>
-      <w:r>
-        <w:rPr>
-          <w:rFonts w:ascii="Times New Roman" w:hAnsi="Times New Roman" w:cs="Times New Roman"/>
-          <w:sz w:val="28"/>
-          <w:szCs w:val="28"/>
-          <w:lang w:eastAsia="ru-RU"/>
-        </w:rPr>
-        <w:t xml:space="preserve">В данной работе для переноса стиля используется архитектура нейронной сети, предложенная в работе </w:t>
-      </w:r>
-      <w:r>
-        <w:rPr>
-          <w:rFonts w:ascii="Times New Roman" w:hAnsi="Times New Roman" w:cs="Times New Roman"/>
-          <w:sz w:val="28"/>
-          <w:szCs w:val="28"/>
-          <w:lang w:eastAsia="ru-RU"/>
-        </w:rPr>
-        <w:t>[14].</w:t>
-      </w:r>
-      <w:r>
-        <w:rPr>
-          <w:rFonts w:ascii="Times New Roman" w:hAnsi="Times New Roman" w:cs="Times New Roman"/>
-          <w:sz w:val="28"/>
-          <w:szCs w:val="28"/>
-          <w:lang w:eastAsia="ru-RU"/>
-        </w:rPr>
-        <w:t xml:space="preserve"> </w:t>
-      </w:r>
-      <w:r>
-        <w:rPr>
-          <w:rFonts w:ascii="Times New Roman" w:hAnsi="Times New Roman" w:cs="Times New Roman"/>
-          <w:sz w:val="28"/>
-          <w:szCs w:val="28"/>
-          <w:lang w:eastAsia="ru-RU"/>
-        </w:rPr>
-        <w:t>Пример такого преобразования показан на рисунке 1.</w:t>
-      </w:r>
     </w:p>
     <w:p>
       <w:pPr>
         <w:ind w:firstLine="708"/>
+        <w:jc w:val="both"/>
+        <w:rPr>
+          <w:rFonts w:ascii="Times New Roman" w:hAnsi="Times New Roman" w:cs="Times New Roman"/>
+          <w:sz w:val="28"/>
+          <w:szCs w:val="28"/>
+          <w:lang w:eastAsia="ru-RU"/>
+        </w:rPr>
+      </w:pPr>
+      <w:r>
+        <w:rPr>
+          <w:rFonts w:ascii="Times New Roman" w:hAnsi="Times New Roman" w:cs="Times New Roman"/>
+          <w:sz w:val="28"/>
+          <w:szCs w:val="28"/>
+          <w:lang w:eastAsia="ru-RU"/>
+        </w:rPr>
+        <w:t xml:space="preserve">В данной работе для переноса стиля используется архитектура нейронной сети, предложенная в работе </w:t>
+      </w:r>
+      <w:r>
+        <w:rPr>
+          <w:rFonts w:ascii="Times New Roman" w:hAnsi="Times New Roman" w:cs="Times New Roman"/>
+          <w:sz w:val="28"/>
+          <w:szCs w:val="28"/>
+          <w:lang w:eastAsia="ru-RU"/>
+        </w:rPr>
+        <w:t>[14]</w:t>
+      </w:r>
+      <w:r>
+        <w:rPr>
+          <w:rFonts w:ascii="Times New Roman" w:hAnsi="Times New Roman" w:cs="Times New Roman"/>
+          <w:sz w:val="28"/>
+          <w:szCs w:val="28"/>
+          <w:lang w:eastAsia="ru-RU"/>
+        </w:rPr>
+        <w:t>.</w:t>
+      </w:r>
+      <w:r>
+        <w:rPr>
+          <w:rFonts w:ascii="Times New Roman" w:hAnsi="Times New Roman" w:cs="Times New Roman"/>
+          <w:sz w:val="28"/>
+          <w:szCs w:val="28"/>
+          <w:lang w:eastAsia="ru-RU"/>
+        </w:rPr>
+        <w:t xml:space="preserve"> Данная сеть состоит из трех подсетей – подсети, непосредственно осуществляющей перенос стиля, подсети, предсказывающей эмбеддинги для подсети переноса стиля и подсети потерь. Первая подсеть осуществляет преобразование входного изображения на основе полученных от второй подсети данных. </w:t>
+      </w:r>
+      <w:r>
+        <w:rPr>
+          <w:rFonts w:ascii="Times New Roman" w:hAnsi="Times New Roman" w:cs="Times New Roman"/>
+          <w:sz w:val="28"/>
+          <w:szCs w:val="28"/>
+          <w:lang w:eastAsia="ru-RU"/>
+        </w:rPr>
+        <w:t>Архитектура данной сети представлена на рисунке 1</w:t>
+      </w:r>
+      <w:r>
+        <w:rPr>
+          <w:rFonts w:ascii="Times New Roman" w:hAnsi="Times New Roman" w:cs="Times New Roman"/>
+          <w:sz w:val="28"/>
+          <w:szCs w:val="28"/>
+          <w:lang w:eastAsia="ru-RU"/>
+        </w:rPr>
+        <w:t>.</w:t>
+      </w:r>
+    </w:p>
+    <w:p>
+      <w:pPr>
+        <w:ind w:firstLine="708"/>
         <w:jc w:val="center"/>
-      </w:pPr>
-      <w:commentRangeStart w:id="1"/>
+        <w:rPr>
+          <w:rFonts w:ascii="Times New Roman" w:hAnsi="Times New Roman" w:cs="Times New Roman"/>
+          <w:sz w:val="28"/>
+          <w:szCs w:val="28"/>
+          <w:lang w:eastAsia="ru-RU"/>
+        </w:rPr>
+      </w:pPr>
       <w:r>
         <w:rPr>
           <w:noProof/>
-        </w:rPr>
+          <w:lang w:eastAsia="ru-RU"/>
+        </w:rPr>
+        <w:lastRenderedPageBreak/>
         <w:drawing>
-          <wp:inline distT="0" distB="0" distL="0" distR="0" wp14:anchorId="43EBA805" wp14:editId="277E4DBF">
-            <wp:extent cx="1143635" cy="942632"/>
-            <wp:effectExtent l="0" t="0" r="0" b="0"/>
-            <wp:docPr id="4" name="Рисунок 4"/>
+          <wp:inline distT="0" distB="0" distL="0" distR="0" wp14:anchorId="1BCED8A6" wp14:editId="48B16266">
+            <wp:extent cx="4419600" cy="2337602"/>
+            <wp:effectExtent l="0" t="0" r="0" b="5715"/>
+            <wp:docPr id="1" name="Рисунок 1"/>
             <wp:cNvGraphicFramePr>
               <a:graphicFrameLocks xmlns:a="http://schemas.openxmlformats.org/drawingml/2006/main" noChangeAspect="1"/>
             </wp:cNvGraphicFramePr>
@@ -771,13 +771,361 @@
               <a:graphicData uri="http://schemas.openxmlformats.org/drawingml/2006/picture">
                 <pic:pic xmlns:pic="http://schemas.openxmlformats.org/drawingml/2006/picture">
                   <pic:nvPicPr>
-                    <pic:cNvPr id="0" name="Picture 29"/>
+                    <pic:cNvPr id="1" name=""/>
+                    <pic:cNvPicPr/>
+                  </pic:nvPicPr>
+                  <pic:blipFill>
+                    <a:blip r:embed="rId8"/>
+                    <a:stretch>
+                      <a:fillRect/>
+                    </a:stretch>
+                  </pic:blipFill>
+                  <pic:spPr>
+                    <a:xfrm>
+                      <a:off x="0" y="0"/>
+                      <a:ext cx="4448767" cy="2353029"/>
+                    </a:xfrm>
+                    <a:prstGeom prst="rect">
+                      <a:avLst/>
+                    </a:prstGeom>
+                  </pic:spPr>
+                </pic:pic>
+              </a:graphicData>
+            </a:graphic>
+          </wp:inline>
+        </w:drawing>
+      </w:r>
+    </w:p>
+    <w:p>
+      <w:pPr>
+        <w:ind w:firstLine="708"/>
+        <w:jc w:val="center"/>
+        <w:rPr>
+          <w:rFonts w:ascii="Times New Roman" w:hAnsi="Times New Roman" w:cs="Times New Roman"/>
+          <w:sz w:val="28"/>
+          <w:szCs w:val="28"/>
+          <w:lang w:eastAsia="ru-RU"/>
+        </w:rPr>
+      </w:pPr>
+      <w:r>
+        <w:rPr>
+          <w:rFonts w:ascii="Times New Roman" w:hAnsi="Times New Roman" w:cs="Times New Roman"/>
+          <w:sz w:val="28"/>
+          <w:szCs w:val="28"/>
+          <w:lang w:eastAsia="ru-RU"/>
+        </w:rPr>
+        <w:t xml:space="preserve">Рис.1. </w:t>
+      </w:r>
+      <w:r>
+        <w:rPr>
+          <w:rFonts w:ascii="Times New Roman" w:hAnsi="Times New Roman" w:cs="Times New Roman"/>
+          <w:sz w:val="28"/>
+          <w:szCs w:val="28"/>
+          <w:lang w:eastAsia="ru-RU"/>
+        </w:rPr>
+        <w:t xml:space="preserve"> </w:t>
+      </w:r>
+      <w:r>
+        <w:rPr>
+          <w:rFonts w:ascii="Times New Roman" w:hAnsi="Times New Roman" w:cs="Times New Roman"/>
+          <w:sz w:val="28"/>
+          <w:szCs w:val="28"/>
+          <w:lang w:eastAsia="ru-RU"/>
+        </w:rPr>
+        <w:t xml:space="preserve">Архитектура сети </w:t>
+      </w:r>
+      <w:r>
+        <w:rPr>
+          <w:rFonts w:ascii="Times New Roman" w:hAnsi="Times New Roman" w:cs="Times New Roman"/>
+          <w:sz w:val="28"/>
+          <w:szCs w:val="28"/>
+          <w:lang w:eastAsia="ru-RU"/>
+        </w:rPr>
+        <w:t>[14]</w:t>
+      </w:r>
+      <w:r>
+        <w:rPr>
+          <w:rFonts w:ascii="Times New Roman" w:hAnsi="Times New Roman" w:cs="Times New Roman"/>
+          <w:sz w:val="28"/>
+          <w:szCs w:val="28"/>
+          <w:lang w:eastAsia="ru-RU"/>
+        </w:rPr>
+        <w:t>, использованной для переноса стиля в данном исследовании.</w:t>
+      </w:r>
+    </w:p>
+    <w:p>
+      <w:pPr>
+        <w:pStyle w:val="1"/>
+        <w:contextualSpacing/>
+      </w:pPr>
+      <w:r>
+        <w:t xml:space="preserve">Экспериментальное исследование </w:t>
+      </w:r>
+    </w:p>
+    <w:p>
+      <w:pPr>
+        <w:ind w:firstLine="708"/>
+        <w:jc w:val="both"/>
+        <w:rPr>
+          <w:rFonts w:ascii="Times New Roman" w:hAnsi="Times New Roman" w:cs="Times New Roman"/>
+          <w:sz w:val="28"/>
+          <w:szCs w:val="28"/>
+          <w:lang w:eastAsia="ru-RU"/>
+        </w:rPr>
+      </w:pPr>
+      <w:r>
+        <w:rPr>
+          <w:rFonts w:ascii="Times New Roman" w:hAnsi="Times New Roman" w:cs="Times New Roman"/>
+          <w:sz w:val="28"/>
+          <w:szCs w:val="28"/>
+          <w:lang w:eastAsia="ru-RU"/>
+        </w:rPr>
+        <w:t xml:space="preserve">Для исследования </w:t>
+      </w:r>
+      <w:r>
+        <w:rPr>
+          <w:rFonts w:ascii="Times New Roman" w:hAnsi="Times New Roman" w:cs="Times New Roman"/>
+          <w:sz w:val="28"/>
+          <w:szCs w:val="28"/>
+          <w:lang w:eastAsia="ru-RU"/>
+        </w:rPr>
+        <w:t xml:space="preserve">был самостоятельно создан </w:t>
+      </w:r>
+      <w:r>
+        <w:rPr>
+          <w:rFonts w:ascii="Times New Roman" w:hAnsi="Times New Roman" w:cs="Times New Roman"/>
+          <w:sz w:val="28"/>
+          <w:szCs w:val="28"/>
+          <w:lang w:eastAsia="ru-RU"/>
+        </w:rPr>
+        <w:t>набор тестовых данных</w:t>
+      </w:r>
+      <w:r>
+        <w:rPr>
+          <w:rFonts w:ascii="Times New Roman" w:hAnsi="Times New Roman" w:cs="Times New Roman"/>
+          <w:sz w:val="28"/>
+          <w:szCs w:val="28"/>
+          <w:lang w:eastAsia="ru-RU"/>
+        </w:rPr>
+        <w:t>, представляющий из себя</w:t>
+      </w:r>
+      <w:r>
+        <w:rPr>
+          <w:rFonts w:ascii="Times New Roman" w:hAnsi="Times New Roman" w:cs="Times New Roman"/>
+          <w:sz w:val="28"/>
+          <w:szCs w:val="28"/>
+          <w:lang w:eastAsia="ru-RU"/>
+        </w:rPr>
+        <w:t xml:space="preserve"> набор фронтальных</w:t>
+      </w:r>
+      <w:r>
+        <w:rPr>
+          <w:rFonts w:ascii="Times New Roman" w:hAnsi="Times New Roman" w:cs="Times New Roman"/>
+          <w:sz w:val="28"/>
+          <w:szCs w:val="28"/>
+          <w:lang w:eastAsia="ru-RU"/>
+        </w:rPr>
+        <w:t xml:space="preserve"> </w:t>
+      </w:r>
+      <w:r>
+        <w:rPr>
+          <w:rFonts w:ascii="Times New Roman" w:hAnsi="Times New Roman" w:cs="Times New Roman"/>
+          <w:sz w:val="28"/>
+          <w:szCs w:val="28"/>
+          <w:lang w:eastAsia="ru-RU"/>
+        </w:rPr>
+        <w:t>портретных</w:t>
+      </w:r>
+      <w:r>
+        <w:rPr>
+          <w:rFonts w:ascii="Times New Roman" w:hAnsi="Times New Roman" w:cs="Times New Roman"/>
+          <w:sz w:val="28"/>
+          <w:szCs w:val="28"/>
+          <w:lang w:eastAsia="ru-RU"/>
+        </w:rPr>
+        <w:t xml:space="preserve"> фото на белом фоне и набросков</w:t>
+      </w:r>
+      <w:r>
+        <w:rPr>
+          <w:rFonts w:ascii="Times New Roman" w:hAnsi="Times New Roman" w:cs="Times New Roman"/>
+          <w:sz w:val="28"/>
+          <w:szCs w:val="28"/>
+          <w:lang w:eastAsia="ru-RU"/>
+        </w:rPr>
+        <w:t xml:space="preserve"> тех же людей</w:t>
+      </w:r>
+      <w:r>
+        <w:rPr>
+          <w:rFonts w:ascii="Times New Roman" w:hAnsi="Times New Roman" w:cs="Times New Roman"/>
+          <w:sz w:val="28"/>
+          <w:szCs w:val="28"/>
+          <w:lang w:eastAsia="ru-RU"/>
+        </w:rPr>
+        <w:t>.</w:t>
+      </w:r>
+      <w:r>
+        <w:rPr>
+          <w:rFonts w:ascii="Times New Roman" w:hAnsi="Times New Roman" w:cs="Times New Roman"/>
+          <w:sz w:val="28"/>
+          <w:szCs w:val="28"/>
+          <w:lang w:eastAsia="ru-RU"/>
+        </w:rPr>
+        <w:t xml:space="preserve"> Для натуралистических изображений был произведен перенос стиля набросков при помощи </w:t>
+      </w:r>
+      <w:r>
+        <w:rPr>
+          <w:rFonts w:ascii="Times New Roman" w:hAnsi="Times New Roman" w:cs="Times New Roman"/>
+          <w:sz w:val="28"/>
+          <w:szCs w:val="28"/>
+          <w:lang w:eastAsia="ru-RU"/>
+        </w:rPr>
+        <w:t xml:space="preserve">[14]. </w:t>
+      </w:r>
+      <w:r>
+        <w:rPr>
+          <w:rFonts w:ascii="Times New Roman" w:hAnsi="Times New Roman" w:cs="Times New Roman"/>
+          <w:sz w:val="28"/>
+          <w:szCs w:val="28"/>
+          <w:lang w:eastAsia="ru-RU"/>
+        </w:rPr>
+        <w:t xml:space="preserve"> На рисунке 2 продемонстрированы примеры таких изображений.</w:t>
+      </w:r>
+    </w:p>
+    <w:p>
+      <w:pPr>
+        <w:ind w:firstLine="708"/>
+        <w:jc w:val="center"/>
+        <w:rPr>
+          <w:rFonts w:ascii="Times New Roman" w:hAnsi="Times New Roman" w:cs="Times New Roman"/>
+          <w:sz w:val="28"/>
+          <w:szCs w:val="28"/>
+          <w:lang w:eastAsia="ru-RU"/>
+        </w:rPr>
+      </w:pPr>
+      <w:r>
+        <w:rPr>
+          <w:rFonts w:ascii="Times New Roman" w:hAnsi="Times New Roman" w:cs="Times New Roman"/>
+          <w:sz w:val="28"/>
+          <w:szCs w:val="28"/>
+          <w:lang w:eastAsia="ru-RU"/>
+        </w:rPr>
+        <w:pict w14:anchorId="3F8AB173">
+          <v:shapetype id="_x0000_t75" coordsize="21600,21600" o:spt="75" o:preferrelative="t" path="m@4@5l@4@11@9@11@9@5xe" filled="f" stroked="f">
+            <v:stroke joinstyle="miter"/>
+            <v:formulas>
+              <v:f eqn="if lineDrawn pixelLineWidth 0"/>
+              <v:f eqn="sum @0 1 0"/>
+              <v:f eqn="sum 0 0 @1"/>
+              <v:f eqn="prod @2 1 2"/>
+              <v:f eqn="prod @3 21600 pixelWidth"/>
+              <v:f eqn="prod @3 21600 pixelHeight"/>
+              <v:f eqn="sum @0 0 1"/>
+              <v:f eqn="prod @6 1 2"/>
+              <v:f eqn="prod @7 21600 pixelWidth"/>
+              <v:f eqn="sum @8 21600 0"/>
+              <v:f eqn="prod @7 21600 pixelHeight"/>
+              <v:f eqn="sum @10 21600 0"/>
+            </v:formulas>
+            <v:path o:extrusionok="f" gradientshapeok="t" o:connecttype="rect"/>
+            <o:lock v:ext="edit" aspectratio="t"/>
+          </v:shapetype>
+          <v:shape id="_x0000_i1025" type="#_x0000_t75" style="width:87.75pt;height:120pt">
+            <v:imagedata r:id="rId9" o:title="335e3e12-e0a3-4a36-98fa-f79045b70c60"/>
+          </v:shape>
+        </w:pict>
+      </w:r>
+      <w:r>
+        <w:rPr>
+          <w:rFonts w:ascii="Times New Roman" w:hAnsi="Times New Roman" w:cs="Times New Roman"/>
+          <w:sz w:val="28"/>
+          <w:szCs w:val="28"/>
+          <w:lang w:eastAsia="ru-RU"/>
+        </w:rPr>
+        <w:tab/>
+      </w:r>
+      <w:r>
+        <w:rPr>
+          <w:rFonts w:ascii="Times New Roman" w:hAnsi="Times New Roman" w:cs="Times New Roman"/>
+          <w:sz w:val="28"/>
+          <w:szCs w:val="28"/>
+          <w:lang w:eastAsia="ru-RU"/>
+        </w:rPr>
+        <w:tab/>
+      </w:r>
+      <w:r>
+        <w:rPr>
+          <w:rFonts w:ascii="Times New Roman" w:hAnsi="Times New Roman" w:cs="Times New Roman"/>
+          <w:sz w:val="28"/>
+          <w:szCs w:val="28"/>
+          <w:lang w:eastAsia="ru-RU"/>
+        </w:rPr>
+        <w:pict w14:anchorId="67630FD9">
+          <v:shape id="_x0000_i1027" type="#_x0000_t75" style="width:87pt;height:120pt">
+            <v:imagedata r:id="rId10" o:title="b78b119a-3a4b-49fa-8205-526e0b61e44f"/>
+          </v:shape>
+        </w:pict>
+      </w:r>
+      <w:r>
+        <w:rPr>
+          <w:rFonts w:ascii="Times New Roman" w:hAnsi="Times New Roman" w:cs="Times New Roman"/>
+          <w:sz w:val="28"/>
+          <w:szCs w:val="28"/>
+          <w:lang w:eastAsia="ru-RU"/>
+        </w:rPr>
+        <w:tab/>
+      </w:r>
+      <w:r>
+        <w:rPr>
+          <w:rFonts w:ascii="Times New Roman" w:hAnsi="Times New Roman" w:cs="Times New Roman"/>
+          <w:sz w:val="28"/>
+          <w:szCs w:val="28"/>
+          <w:lang w:eastAsia="ru-RU"/>
+        </w:rPr>
+        <w:tab/>
+      </w:r>
+      <w:r>
+        <w:rPr>
+          <w:rStyle w:val="a"/>
+          <w:rFonts w:ascii="Times New Roman" w:eastAsia="Times New Roman" w:hAnsi="Times New Roman" w:cs="Times New Roman"/>
+          <w:snapToGrid w:val="0"/>
+          <w:color w:val="000000"/>
+          <w:w w:val="0"/>
+          <w:sz w:val="0"/>
+          <w:szCs w:val="0"/>
+          <w:u w:color="000000"/>
+          <w:bdr w:val="none" w:sz="0" w:space="0" w:color="000000"/>
+          <w:shd w:val="clear" w:color="000000" w:fill="000000"/>
+          <w:lang w:val="x-none" w:eastAsia="x-none" w:bidi="x-none"/>
+        </w:rPr>
+        <w:t xml:space="preserve"> </w:t>
+      </w:r>
+      <w:r>
+        <w:rPr>
+          <w:rFonts w:ascii="Times New Roman" w:hAnsi="Times New Roman" w:cs="Times New Roman"/>
+          <w:noProof/>
+          <w:sz w:val="28"/>
+          <w:szCs w:val="28"/>
+          <w:lang w:eastAsia="ru-RU"/>
+        </w:rPr>
+        <w:drawing>
+          <wp:inline distT="0" distB="0" distL="0" distR="0" wp14:anchorId="06DBE8B0" wp14:editId="0F658D68">
+            <wp:extent cx="1083856" cy="1475889"/>
+            <wp:effectExtent l="0" t="0" r="2540" b="0"/>
+            <wp:docPr id="2" name="Рисунок 2" descr="C:\Users\fh451\Desktop\949391ef-bf64-49c6-8582-ddffa2638ddf.png"/>
+            <wp:cNvGraphicFramePr>
+              <a:graphicFrameLocks xmlns:a="http://schemas.openxmlformats.org/drawingml/2006/main" noChangeAspect="1"/>
+            </wp:cNvGraphicFramePr>
+            <a:graphic xmlns:a="http://schemas.openxmlformats.org/drawingml/2006/main">
+              <a:graphicData uri="http://schemas.openxmlformats.org/drawingml/2006/picture">
+                <pic:pic xmlns:pic="http://schemas.openxmlformats.org/drawingml/2006/picture">
+                  <pic:nvPicPr>
+                    <pic:cNvPr id="0" name="Picture 5" descr="C:\Users\fh451\Desktop\949391ef-bf64-49c6-8582-ddffa2638ddf.png"/>
                     <pic:cNvPicPr>
                       <a:picLocks noChangeAspect="1" noChangeArrowheads="1"/>
                     </pic:cNvPicPr>
                   </pic:nvPicPr>
                   <pic:blipFill>
-                    <a:blip r:embed="rId12" cstate="print">
+                    <a:blip r:embed="rId11" cstate="print">
                       <a:extLst>
                         <a:ext uri="{28A0092B-C50C-407E-A947-70E740481C1C}">
                           <a14:useLocalDpi xmlns:a14="http://schemas.microsoft.com/office/drawing/2010/main" val="0"/>
@@ -792,7 +1140,7 @@
                   <pic:spPr bwMode="auto">
                     <a:xfrm>
                       <a:off x="0" y="0"/>
-                      <a:ext cx="1158054" cy="954517"/>
+                      <a:ext cx="1131059" cy="1540165"/>
                     </a:xfrm>
                     <a:prstGeom prst="rect">
                       <a:avLst/>
@@ -808,124 +1156,6 @@
           </wp:inline>
         </w:drawing>
       </w:r>
-      <w:r>
-        <w:t>  </w:t>
-      </w:r>
-      <w:r>
-        <w:t xml:space="preserve"> </w:t>
-      </w:r>
-      <w:r>
-        <w:rPr>
-          <w:noProof/>
-        </w:rPr>
-        <w:drawing>
-          <wp:inline distT="0" distB="0" distL="0" distR="0" wp14:anchorId="61D6F687" wp14:editId="2DCADBBA">
-            <wp:extent cx="1436256" cy="943610"/>
-            <wp:effectExtent l="0" t="0" r="0" b="0"/>
-            <wp:docPr id="6" name="Рисунок 6"/>
-            <wp:cNvGraphicFramePr>
-              <a:graphicFrameLocks xmlns:a="http://schemas.openxmlformats.org/drawingml/2006/main" noChangeAspect="1"/>
-            </wp:cNvGraphicFramePr>
-            <a:graphic xmlns:a="http://schemas.openxmlformats.org/drawingml/2006/main">
-              <a:graphicData uri="http://schemas.openxmlformats.org/drawingml/2006/picture">
-                <pic:pic xmlns:pic="http://schemas.openxmlformats.org/drawingml/2006/picture">
-                  <pic:nvPicPr>
-                    <pic:cNvPr id="0" name="Picture 33"/>
-                    <pic:cNvPicPr>
-                      <a:picLocks noChangeAspect="1" noChangeArrowheads="1"/>
-                    </pic:cNvPicPr>
-                  </pic:nvPicPr>
-                  <pic:blipFill>
-                    <a:blip r:embed="rId13" cstate="print">
-                      <a:extLst>
-                        <a:ext uri="{28A0092B-C50C-407E-A947-70E740481C1C}">
-                          <a14:useLocalDpi xmlns:a14="http://schemas.microsoft.com/office/drawing/2010/main" val="0"/>
-                        </a:ext>
-                      </a:extLst>
-                    </a:blip>
-                    <a:srcRect/>
-                    <a:stretch>
-                      <a:fillRect/>
-                    </a:stretch>
-                  </pic:blipFill>
-                  <pic:spPr bwMode="auto">
-                    <a:xfrm flipH="1">
-                      <a:off x="0" y="0"/>
-                      <a:ext cx="1477078" cy="970430"/>
-                    </a:xfrm>
-                    <a:prstGeom prst="rect">
-                      <a:avLst/>
-                    </a:prstGeom>
-                    <a:noFill/>
-                    <a:ln>
-                      <a:noFill/>
-                    </a:ln>
-                  </pic:spPr>
-                </pic:pic>
-              </a:graphicData>
-            </a:graphic>
-          </wp:inline>
-        </w:drawing>
-      </w:r>
-      <w:r>
-        <w:t xml:space="preserve"> </w:t>
-      </w:r>
-      <w:r>
-        <w:t>  </w:t>
-      </w:r>
-      <w:r>
-        <w:rPr>
-          <w:noProof/>
-        </w:rPr>
-        <w:drawing>
-          <wp:inline distT="0" distB="0" distL="0" distR="0" wp14:anchorId="77816466" wp14:editId="5D2B9CAC">
-            <wp:extent cx="1136674" cy="941309"/>
-            <wp:effectExtent l="0" t="0" r="0" b="0"/>
-            <wp:docPr id="7" name="Рисунок 7" descr="png"/>
-            <wp:cNvGraphicFramePr>
-              <a:graphicFrameLocks xmlns:a="http://schemas.openxmlformats.org/drawingml/2006/main" noChangeAspect="1"/>
-            </wp:cNvGraphicFramePr>
-            <a:graphic xmlns:a="http://schemas.openxmlformats.org/drawingml/2006/main">
-              <a:graphicData uri="http://schemas.openxmlformats.org/drawingml/2006/picture">
-                <pic:pic xmlns:pic="http://schemas.openxmlformats.org/drawingml/2006/picture">
-                  <pic:nvPicPr>
-                    <pic:cNvPr id="0" name="Picture 35" descr="png"/>
-                    <pic:cNvPicPr>
-                      <a:picLocks noChangeAspect="1" noChangeArrowheads="1"/>
-                    </pic:cNvPicPr>
-                  </pic:nvPicPr>
-                  <pic:blipFill>
-                    <a:blip r:embed="rId14" cstate="print">
-                      <a:extLst>
-                        <a:ext uri="{28A0092B-C50C-407E-A947-70E740481C1C}">
-                          <a14:useLocalDpi xmlns:a14="http://schemas.microsoft.com/office/drawing/2010/main" val="0"/>
-                        </a:ext>
-                      </a:extLst>
-                    </a:blip>
-                    <a:srcRect/>
-                    <a:stretch>
-                      <a:fillRect/>
-                    </a:stretch>
-                  </pic:blipFill>
-                  <pic:spPr bwMode="auto">
-                    <a:xfrm>
-                      <a:off x="0" y="0"/>
-                      <a:ext cx="1165202" cy="964934"/>
-                    </a:xfrm>
-                    <a:prstGeom prst="rect">
-                      <a:avLst/>
-                    </a:prstGeom>
-                    <a:noFill/>
-                    <a:ln>
-                      <a:noFill/>
-                    </a:ln>
-                  </pic:spPr>
-                </pic:pic>
-              </a:graphicData>
-            </a:graphic>
-          </wp:inline>
-        </w:drawing>
-      </w:r>
     </w:p>
     <w:p>
       <w:pPr>
@@ -943,14 +1173,16 @@
           <w:rFonts w:ascii="Times New Roman" w:hAnsi="Times New Roman" w:cs="Times New Roman"/>
           <w:sz w:val="28"/>
           <w:szCs w:val="28"/>
-        </w:rPr>
-        <w:t xml:space="preserve">а) </w:t>
-      </w:r>
-      <w:r>
-        <w:rPr>
-          <w:rFonts w:ascii="Times New Roman" w:hAnsi="Times New Roman" w:cs="Times New Roman"/>
-          <w:sz w:val="28"/>
-          <w:szCs w:val="28"/>
+          <w:lang w:eastAsia="ru-RU"/>
+        </w:rPr>
+        <w:t>а)</w:t>
+      </w:r>
+      <w:r>
+        <w:rPr>
+          <w:rFonts w:ascii="Times New Roman" w:hAnsi="Times New Roman" w:cs="Times New Roman"/>
+          <w:sz w:val="28"/>
+          <w:szCs w:val="28"/>
+          <w:lang w:eastAsia="ru-RU"/>
         </w:rPr>
         <w:tab/>
       </w:r>
@@ -959,6 +1191,7 @@
           <w:rFonts w:ascii="Times New Roman" w:hAnsi="Times New Roman" w:cs="Times New Roman"/>
           <w:sz w:val="28"/>
           <w:szCs w:val="28"/>
+          <w:lang w:eastAsia="ru-RU"/>
         </w:rPr>
         <w:tab/>
       </w:r>
@@ -967,23 +1200,26 @@
           <w:rFonts w:ascii="Times New Roman" w:hAnsi="Times New Roman" w:cs="Times New Roman"/>
           <w:sz w:val="28"/>
           <w:szCs w:val="28"/>
+          <w:lang w:eastAsia="ru-RU"/>
         </w:rPr>
         <w:tab/>
-        <w:t xml:space="preserve">б) </w:t>
-      </w:r>
-      <w:r>
-        <w:rPr>
-          <w:rFonts w:ascii="Times New Roman" w:hAnsi="Times New Roman" w:cs="Times New Roman"/>
-          <w:sz w:val="28"/>
-          <w:szCs w:val="28"/>
+      </w:r>
+      <w:r>
+        <w:rPr>
+          <w:rFonts w:ascii="Times New Roman" w:hAnsi="Times New Roman" w:cs="Times New Roman"/>
+          <w:sz w:val="28"/>
+          <w:szCs w:val="28"/>
+          <w:lang w:eastAsia="ru-RU"/>
         </w:rPr>
         <w:tab/>
-      </w:r>
-      <w:r>
-        <w:rPr>
-          <w:rFonts w:ascii="Times New Roman" w:hAnsi="Times New Roman" w:cs="Times New Roman"/>
-          <w:sz w:val="28"/>
-          <w:szCs w:val="28"/>
+        <w:t>б)</w:t>
+      </w:r>
+      <w:r>
+        <w:rPr>
+          <w:rFonts w:ascii="Times New Roman" w:hAnsi="Times New Roman" w:cs="Times New Roman"/>
+          <w:sz w:val="28"/>
+          <w:szCs w:val="28"/>
+          <w:lang w:eastAsia="ru-RU"/>
         </w:rPr>
         <w:tab/>
       </w:r>
@@ -992,8 +1228,35 @@
           <w:rFonts w:ascii="Times New Roman" w:hAnsi="Times New Roman" w:cs="Times New Roman"/>
           <w:sz w:val="28"/>
           <w:szCs w:val="28"/>
+          <w:lang w:eastAsia="ru-RU"/>
         </w:rPr>
         <w:tab/>
+      </w:r>
+      <w:r>
+        <w:rPr>
+          <w:rFonts w:ascii="Times New Roman" w:hAnsi="Times New Roman" w:cs="Times New Roman"/>
+          <w:sz w:val="28"/>
+          <w:szCs w:val="28"/>
+          <w:lang w:eastAsia="ru-RU"/>
+        </w:rPr>
+        <w:tab/>
+      </w:r>
+      <w:r>
+        <w:rPr>
+          <w:rFonts w:ascii="Times New Roman" w:hAnsi="Times New Roman" w:cs="Times New Roman"/>
+          <w:sz w:val="28"/>
+          <w:szCs w:val="28"/>
+          <w:lang w:eastAsia="ru-RU"/>
+        </w:rPr>
+        <w:tab/>
+      </w:r>
+      <w:r>
+        <w:rPr>
+          <w:rFonts w:ascii="Times New Roman" w:hAnsi="Times New Roman" w:cs="Times New Roman"/>
+          <w:sz w:val="28"/>
+          <w:szCs w:val="28"/>
+          <w:lang w:eastAsia="ru-RU"/>
+        </w:rPr>
         <w:t>в)</w:t>
       </w:r>
     </w:p>
@@ -1015,362 +1278,103 @@
           <w:szCs w:val="28"/>
           <w:lang w:eastAsia="ru-RU"/>
         </w:rPr>
-        <w:lastRenderedPageBreak/>
-        <w:t xml:space="preserve">Рис.1. </w:t>
-      </w:r>
-      <w:r>
-        <w:rPr>
-          <w:rFonts w:ascii="Times New Roman" w:hAnsi="Times New Roman" w:cs="Times New Roman"/>
-          <w:sz w:val="28"/>
-          <w:szCs w:val="28"/>
-          <w:lang w:eastAsia="ru-RU"/>
-        </w:rPr>
-        <w:t xml:space="preserve">Пример переноса стиля при помощи </w:t>
-      </w:r>
-      <w:r>
-        <w:rPr>
-          <w:rFonts w:ascii="Times New Roman" w:hAnsi="Times New Roman" w:cs="Times New Roman"/>
-          <w:sz w:val="28"/>
-          <w:szCs w:val="28"/>
-          <w:lang w:eastAsia="ru-RU"/>
-        </w:rPr>
-        <w:t>[14]</w:t>
-      </w:r>
-      <w:r>
-        <w:rPr>
-          <w:rFonts w:ascii="Times New Roman" w:hAnsi="Times New Roman" w:cs="Times New Roman"/>
-          <w:sz w:val="28"/>
-          <w:szCs w:val="28"/>
-          <w:lang w:eastAsia="ru-RU"/>
-        </w:rPr>
-        <w:t xml:space="preserve"> - а) исходное (</w:t>
-      </w:r>
-      <w:r>
-        <w:rPr>
-          <w:rFonts w:ascii="Times New Roman" w:hAnsi="Times New Roman" w:cs="Times New Roman"/>
-          <w:sz w:val="28"/>
-          <w:szCs w:val="28"/>
-          <w:lang w:val="en-US" w:eastAsia="ru-RU"/>
-        </w:rPr>
-        <w:t>content</w:t>
-      </w:r>
-      <w:r>
-        <w:rPr>
-          <w:rFonts w:ascii="Times New Roman" w:hAnsi="Times New Roman" w:cs="Times New Roman"/>
-          <w:sz w:val="28"/>
-          <w:szCs w:val="28"/>
-          <w:lang w:eastAsia="ru-RU"/>
-        </w:rPr>
-        <w:t>) изображение, б) изображение с целевым стилем (</w:t>
-      </w:r>
-      <w:r>
-        <w:rPr>
-          <w:rFonts w:ascii="Times New Roman" w:hAnsi="Times New Roman" w:cs="Times New Roman"/>
-          <w:sz w:val="28"/>
-          <w:szCs w:val="28"/>
-          <w:lang w:val="en-US" w:eastAsia="ru-RU"/>
-        </w:rPr>
-        <w:t>style</w:t>
-      </w:r>
-      <w:r>
-        <w:rPr>
-          <w:rFonts w:ascii="Times New Roman" w:hAnsi="Times New Roman" w:cs="Times New Roman"/>
-          <w:sz w:val="28"/>
-          <w:szCs w:val="28"/>
-          <w:lang w:eastAsia="ru-RU"/>
-        </w:rPr>
-        <w:t xml:space="preserve">), в) результирующее </w:t>
-      </w:r>
-      <w:r>
-        <w:rPr>
-          <w:rFonts w:ascii="Times New Roman" w:hAnsi="Times New Roman" w:cs="Times New Roman"/>
-          <w:sz w:val="28"/>
-          <w:szCs w:val="28"/>
-          <w:lang w:eastAsia="ru-RU"/>
-        </w:rPr>
-        <w:t>изображение</w:t>
-      </w:r>
-      <w:r>
-        <w:rPr>
-          <w:rFonts w:ascii="Times New Roman" w:hAnsi="Times New Roman" w:cs="Times New Roman"/>
-          <w:sz w:val="28"/>
-          <w:szCs w:val="28"/>
-          <w:lang w:eastAsia="ru-RU"/>
-        </w:rPr>
-        <w:t>.</w:t>
-      </w:r>
-      <w:commentRangeEnd w:id="1"/>
-      <w:r>
-        <w:rPr>
-          <w:rStyle w:val="af5"/>
-        </w:rPr>
-        <w:commentReference w:id="1"/>
+        <w:t>Рис.</w:t>
+      </w:r>
+      <w:r>
+        <w:rPr>
+          <w:rFonts w:ascii="Times New Roman" w:hAnsi="Times New Roman" w:cs="Times New Roman"/>
+          <w:sz w:val="28"/>
+          <w:szCs w:val="28"/>
+          <w:lang w:eastAsia="ru-RU"/>
+        </w:rPr>
+        <w:t>2</w:t>
+      </w:r>
+      <w:r>
+        <w:rPr>
+          <w:rFonts w:ascii="Times New Roman" w:hAnsi="Times New Roman" w:cs="Times New Roman"/>
+          <w:sz w:val="28"/>
+          <w:szCs w:val="28"/>
+          <w:lang w:eastAsia="ru-RU"/>
+        </w:rPr>
+        <w:t xml:space="preserve">. </w:t>
+      </w:r>
+      <w:r>
+        <w:rPr>
+          <w:rFonts w:ascii="Times New Roman" w:hAnsi="Times New Roman" w:cs="Times New Roman"/>
+          <w:sz w:val="28"/>
+          <w:szCs w:val="28"/>
+          <w:lang w:eastAsia="ru-RU"/>
+        </w:rPr>
+        <w:t>Примеры изображений тестового набора данных</w:t>
+      </w:r>
+      <w:r>
+        <w:rPr>
+          <w:rFonts w:ascii="Times New Roman" w:hAnsi="Times New Roman" w:cs="Times New Roman"/>
+          <w:sz w:val="28"/>
+          <w:szCs w:val="28"/>
+          <w:lang w:eastAsia="ru-RU"/>
+        </w:rPr>
+        <w:t xml:space="preserve"> – а) портретное натуралистическое изображение, б) набросок того же человека, в) портретное изображение после переноса стиля наброска.</w:t>
+      </w:r>
+      <w:r>
+        <w:rPr>
+          <w:rFonts w:ascii="Times New Roman" w:hAnsi="Times New Roman" w:cs="Times New Roman"/>
+          <w:sz w:val="28"/>
+          <w:szCs w:val="28"/>
+          <w:lang w:eastAsia="ru-RU"/>
+        </w:rPr>
+        <w:t xml:space="preserve"> </w:t>
+      </w:r>
+      <w:r>
+        <w:rPr>
+          <w:rFonts w:ascii="Times New Roman" w:hAnsi="Times New Roman" w:cs="Times New Roman"/>
+          <w:sz w:val="28"/>
+          <w:szCs w:val="28"/>
+          <w:lang w:eastAsia="ru-RU"/>
+        </w:rPr>
+        <w:t xml:space="preserve">Мера близости между изображениями </w:t>
+      </w:r>
+      <w:bookmarkStart w:id="0" w:name="_GoBack"/>
+      <w:bookmarkEnd w:id="0"/>
+      <w:r>
+        <w:rPr>
+          <w:rFonts w:ascii="Times New Roman" w:hAnsi="Times New Roman" w:cs="Times New Roman"/>
+          <w:sz w:val="28"/>
+          <w:szCs w:val="28"/>
+          <w:lang w:eastAsia="ru-RU"/>
+        </w:rPr>
+        <w:t xml:space="preserve"> а) и б) – 0,5821, между в) и б) </w:t>
+      </w:r>
+      <w:r>
+        <w:rPr>
+          <w:rFonts w:ascii="Times New Roman" w:hAnsi="Times New Roman" w:cs="Times New Roman"/>
+          <w:sz w:val="28"/>
+          <w:szCs w:val="28"/>
+          <w:lang w:eastAsia="ru-RU"/>
+        </w:rPr>
+        <w:t>–</w:t>
+      </w:r>
+      <w:r>
+        <w:rPr>
+          <w:rFonts w:ascii="Times New Roman" w:hAnsi="Times New Roman" w:cs="Times New Roman"/>
+          <w:sz w:val="28"/>
+          <w:szCs w:val="28"/>
+          <w:lang w:eastAsia="ru-RU"/>
+        </w:rPr>
+        <w:t xml:space="preserve"> 0,5795.</w:t>
       </w:r>
     </w:p>
     <w:p>
       <w:pPr>
-        <w:pStyle w:val="1"/>
-        <w:contextualSpacing/>
-      </w:pPr>
-      <w:r>
-        <w:t xml:space="preserve">Экспериментальное исследование </w:t>
-      </w:r>
-    </w:p>
-    <w:p>
-      <w:pPr>
         <w:ind w:firstLine="708"/>
         <w:jc w:val="both"/>
         <w:rPr>
           <w:rFonts w:ascii="Times New Roman" w:hAnsi="Times New Roman" w:cs="Times New Roman"/>
           <w:sz w:val="28"/>
           <w:szCs w:val="28"/>
-          <w:lang w:eastAsia="ru-RU"/>
-        </w:rPr>
-      </w:pPr>
-      <w:r>
-        <w:rPr>
-          <w:rFonts w:ascii="Times New Roman" w:hAnsi="Times New Roman" w:cs="Times New Roman"/>
-          <w:sz w:val="28"/>
-          <w:szCs w:val="28"/>
-          <w:lang w:eastAsia="ru-RU"/>
-        </w:rPr>
-        <w:t xml:space="preserve">Для исследования </w:t>
-      </w:r>
-      <w:r>
-        <w:rPr>
-          <w:rFonts w:ascii="Times New Roman" w:hAnsi="Times New Roman" w:cs="Times New Roman"/>
-          <w:sz w:val="28"/>
-          <w:szCs w:val="28"/>
-          <w:lang w:eastAsia="ru-RU"/>
-        </w:rPr>
-        <w:t xml:space="preserve">был самостоятельно создан </w:t>
-      </w:r>
-      <w:r>
-        <w:rPr>
-          <w:rFonts w:ascii="Times New Roman" w:hAnsi="Times New Roman" w:cs="Times New Roman"/>
-          <w:sz w:val="28"/>
-          <w:szCs w:val="28"/>
-          <w:lang w:eastAsia="ru-RU"/>
-        </w:rPr>
-        <w:t>набор тестовых данных</w:t>
-      </w:r>
-      <w:r>
-        <w:rPr>
-          <w:rFonts w:ascii="Times New Roman" w:hAnsi="Times New Roman" w:cs="Times New Roman"/>
-          <w:sz w:val="28"/>
-          <w:szCs w:val="28"/>
-          <w:lang w:eastAsia="ru-RU"/>
-        </w:rPr>
-        <w:t>, представляющий из себя</w:t>
-      </w:r>
-      <w:r>
-        <w:rPr>
-          <w:rFonts w:ascii="Times New Roman" w:hAnsi="Times New Roman" w:cs="Times New Roman"/>
-          <w:sz w:val="28"/>
-          <w:szCs w:val="28"/>
-          <w:lang w:eastAsia="ru-RU"/>
-        </w:rPr>
-        <w:t xml:space="preserve"> набор фронтальных</w:t>
-      </w:r>
-      <w:r>
-        <w:rPr>
-          <w:rFonts w:ascii="Times New Roman" w:hAnsi="Times New Roman" w:cs="Times New Roman"/>
-          <w:sz w:val="28"/>
-          <w:szCs w:val="28"/>
-          <w:lang w:eastAsia="ru-RU"/>
-        </w:rPr>
-        <w:t xml:space="preserve"> </w:t>
-      </w:r>
-      <w:r>
-        <w:rPr>
-          <w:rFonts w:ascii="Times New Roman" w:hAnsi="Times New Roman" w:cs="Times New Roman"/>
-          <w:sz w:val="28"/>
-          <w:szCs w:val="28"/>
-          <w:lang w:eastAsia="ru-RU"/>
-        </w:rPr>
-        <w:t>портретных</w:t>
-      </w:r>
-      <w:r>
-        <w:rPr>
-          <w:rFonts w:ascii="Times New Roman" w:hAnsi="Times New Roman" w:cs="Times New Roman"/>
-          <w:sz w:val="28"/>
-          <w:szCs w:val="28"/>
-          <w:lang w:eastAsia="ru-RU"/>
-        </w:rPr>
-        <w:t xml:space="preserve"> фото на белом фоне и набросков</w:t>
-      </w:r>
-      <w:r>
-        <w:rPr>
-          <w:rFonts w:ascii="Times New Roman" w:hAnsi="Times New Roman" w:cs="Times New Roman"/>
-          <w:sz w:val="28"/>
-          <w:szCs w:val="28"/>
-          <w:lang w:eastAsia="ru-RU"/>
-        </w:rPr>
-        <w:t xml:space="preserve"> тех же людей</w:t>
-      </w:r>
-      <w:r>
-        <w:rPr>
-          <w:rFonts w:ascii="Times New Roman" w:hAnsi="Times New Roman" w:cs="Times New Roman"/>
-          <w:sz w:val="28"/>
-          <w:szCs w:val="28"/>
-          <w:lang w:eastAsia="ru-RU"/>
-        </w:rPr>
-        <w:t>.</w:t>
-      </w:r>
-      <w:r>
-        <w:rPr>
-          <w:rFonts w:ascii="Times New Roman" w:hAnsi="Times New Roman" w:cs="Times New Roman"/>
-          <w:sz w:val="28"/>
-          <w:szCs w:val="28"/>
-          <w:lang w:eastAsia="ru-RU"/>
-        </w:rPr>
-        <w:t xml:space="preserve"> Для натуралистических изображений был произведен перенос стиля набросков при помощи </w:t>
-      </w:r>
-      <w:r>
-        <w:rPr>
-          <w:rFonts w:ascii="Times New Roman" w:hAnsi="Times New Roman" w:cs="Times New Roman"/>
-          <w:sz w:val="28"/>
-          <w:szCs w:val="28"/>
-          <w:lang w:eastAsia="ru-RU"/>
-        </w:rPr>
-        <w:t xml:space="preserve">[14]. </w:t>
-      </w:r>
-      <w:r>
-        <w:rPr>
-          <w:rFonts w:ascii="Times New Roman" w:hAnsi="Times New Roman" w:cs="Times New Roman"/>
-          <w:sz w:val="28"/>
-          <w:szCs w:val="28"/>
-          <w:lang w:eastAsia="ru-RU"/>
-        </w:rPr>
-        <w:t xml:space="preserve"> На рисунке 2 продемонстрированы примеры таких изображений.</w:t>
-      </w:r>
-    </w:p>
-    <w:p>
-      <w:pPr>
-        <w:ind w:firstLine="708"/>
-        <w:jc w:val="center"/>
-        <w:rPr>
-          <w:rFonts w:ascii="Times New Roman" w:hAnsi="Times New Roman" w:cs="Times New Roman"/>
-          <w:sz w:val="28"/>
-          <w:szCs w:val="28"/>
-          <w:lang w:eastAsia="ru-RU"/>
-        </w:rPr>
-      </w:pPr>
-      <w:commentRangeStart w:id="2"/>
-      <w:r>
-        <w:rPr>
-          <w:rFonts w:ascii="Times New Roman" w:hAnsi="Times New Roman" w:cs="Times New Roman"/>
-          <w:sz w:val="28"/>
-          <w:szCs w:val="28"/>
-          <w:lang w:eastAsia="ru-RU"/>
-        </w:rPr>
-        <w:t>а)</w:t>
-      </w:r>
-      <w:r>
-        <w:rPr>
-          <w:rFonts w:ascii="Times New Roman" w:hAnsi="Times New Roman" w:cs="Times New Roman"/>
-          <w:sz w:val="28"/>
-          <w:szCs w:val="28"/>
-          <w:lang w:eastAsia="ru-RU"/>
-        </w:rPr>
-        <w:tab/>
-        <w:t>б)</w:t>
-      </w:r>
-      <w:r>
-        <w:rPr>
-          <w:rFonts w:ascii="Times New Roman" w:hAnsi="Times New Roman" w:cs="Times New Roman"/>
-          <w:sz w:val="28"/>
-          <w:szCs w:val="28"/>
-          <w:lang w:eastAsia="ru-RU"/>
-        </w:rPr>
-        <w:tab/>
-        <w:t>в)</w:t>
-      </w:r>
-    </w:p>
-    <w:p>
-      <w:pPr>
-        <w:ind w:firstLine="708"/>
-        <w:jc w:val="center"/>
-        <w:rPr>
-          <w:rFonts w:ascii="Times New Roman" w:hAnsi="Times New Roman" w:cs="Times New Roman"/>
-          <w:sz w:val="28"/>
-          <w:szCs w:val="28"/>
-          <w:lang w:eastAsia="ru-RU"/>
-        </w:rPr>
-      </w:pPr>
-      <w:r>
-        <w:rPr>
-          <w:rFonts w:ascii="Times New Roman" w:hAnsi="Times New Roman" w:cs="Times New Roman"/>
-          <w:sz w:val="28"/>
-          <w:szCs w:val="28"/>
-          <w:lang w:eastAsia="ru-RU"/>
-        </w:rPr>
-        <w:t>Рис.</w:t>
-      </w:r>
-      <w:r>
-        <w:rPr>
-          <w:rFonts w:ascii="Times New Roman" w:hAnsi="Times New Roman" w:cs="Times New Roman"/>
-          <w:sz w:val="28"/>
-          <w:szCs w:val="28"/>
-          <w:lang w:eastAsia="ru-RU"/>
-        </w:rPr>
-        <w:t>2</w:t>
-      </w:r>
-      <w:r>
-        <w:rPr>
-          <w:rFonts w:ascii="Times New Roman" w:hAnsi="Times New Roman" w:cs="Times New Roman"/>
-          <w:sz w:val="28"/>
-          <w:szCs w:val="28"/>
-          <w:lang w:eastAsia="ru-RU"/>
-        </w:rPr>
-        <w:t xml:space="preserve">. </w:t>
-      </w:r>
-      <w:r>
-        <w:rPr>
-          <w:rFonts w:ascii="Times New Roman" w:hAnsi="Times New Roman" w:cs="Times New Roman"/>
-          <w:sz w:val="28"/>
-          <w:szCs w:val="28"/>
-          <w:lang w:eastAsia="ru-RU"/>
-        </w:rPr>
-        <w:t>Пример</w:t>
-      </w:r>
-      <w:r>
-        <w:rPr>
-          <w:rFonts w:ascii="Times New Roman" w:hAnsi="Times New Roman" w:cs="Times New Roman"/>
-          <w:sz w:val="28"/>
-          <w:szCs w:val="28"/>
-          <w:lang w:eastAsia="ru-RU"/>
-        </w:rPr>
-        <w:t>ы изображений тестового набора данных</w:t>
-      </w:r>
-      <w:r>
-        <w:rPr>
-          <w:rFonts w:ascii="Times New Roman" w:hAnsi="Times New Roman" w:cs="Times New Roman"/>
-          <w:sz w:val="28"/>
-          <w:szCs w:val="28"/>
-          <w:lang w:eastAsia="ru-RU"/>
-        </w:rPr>
-        <w:t xml:space="preserve"> – а) портретное натуралистическое изображение, б) набросок того же человека, в) портретное изображение после переноса стиля наброска.</w:t>
-      </w:r>
-      <w:commentRangeEnd w:id="2"/>
-      <w:r>
-        <w:rPr>
-          <w:rStyle w:val="af5"/>
-        </w:rPr>
-        <w:commentReference w:id="2"/>
-      </w:r>
-    </w:p>
-    <w:p>
-      <w:pPr>
-        <w:ind w:firstLine="708"/>
-        <w:jc w:val="both"/>
-        <w:rPr>
-          <w:rFonts w:ascii="Times New Roman" w:hAnsi="Times New Roman" w:cs="Times New Roman"/>
-          <w:sz w:val="28"/>
-          <w:szCs w:val="28"/>
-        </w:rPr>
-      </w:pPr>
-      <w:bookmarkStart w:id="3" w:name="_Hlk98158957"/>
+        </w:rPr>
+      </w:pPr>
+      <w:bookmarkStart w:id="1" w:name="_Hlk98158957"/>
       <w:r>
         <w:rPr>
           <w:rFonts w:ascii="Times New Roman" w:hAnsi="Times New Roman" w:cs="Times New Roman"/>
@@ -1425,26 +1429,24 @@
         </w:rPr>
         <w:t xml:space="preserve"> вычислялись </w:t>
       </w:r>
-      <w:bookmarkEnd w:id="3"/>
-      <w:proofErr w:type="spellStart"/>
-      <w:r>
-        <w:rPr>
-          <w:rFonts w:ascii="Times New Roman" w:hAnsi="Times New Roman" w:cs="Times New Roman"/>
-          <w:sz w:val="28"/>
-          <w:szCs w:val="28"/>
-          <w:lang w:eastAsia="ru-RU"/>
-        </w:rPr>
-        <w:t>энкодинги</w:t>
-      </w:r>
-      <w:proofErr w:type="spellEnd"/>
-      <w:r>
-        <w:rPr>
-          <w:rFonts w:ascii="Times New Roman" w:hAnsi="Times New Roman" w:cs="Times New Roman"/>
-          <w:sz w:val="28"/>
-          <w:szCs w:val="28"/>
-          <w:lang w:eastAsia="ru-RU"/>
-        </w:rPr>
-        <w:t xml:space="preserve"> лиц при помощи </w:t>
+      <w:bookmarkEnd w:id="1"/>
+      <w:r>
+        <w:rPr>
+          <w:rFonts w:ascii="Times New Roman" w:hAnsi="Times New Roman" w:cs="Times New Roman"/>
+          <w:sz w:val="28"/>
+          <w:szCs w:val="28"/>
+          <w:lang w:eastAsia="ru-RU"/>
+        </w:rPr>
+        <w:t xml:space="preserve">энкодинги лиц при помощи </w:t>
+      </w:r>
+      <w:r>
+        <w:rPr>
+          <w:rFonts w:ascii="Times New Roman" w:hAnsi="Times New Roman" w:cs="Times New Roman"/>
+          <w:sz w:val="28"/>
+          <w:szCs w:val="28"/>
+          <w:lang w:eastAsia="ru-RU"/>
+        </w:rPr>
+        <w:t xml:space="preserve">метода, описанного в работе </w:t>
       </w:r>
       <w:r>
         <w:rPr>
@@ -1462,47 +1464,62 @@
           <w:szCs w:val="28"/>
           <w:lang w:eastAsia="ru-RU"/>
         </w:rPr>
-        <w:t xml:space="preserve">, после чего вычислялось евклидово расстояние между получившимися </w:t>
-      </w:r>
-      <w:proofErr w:type="spellStart"/>
-      <w:r>
-        <w:rPr>
-          <w:rFonts w:ascii="Times New Roman" w:hAnsi="Times New Roman" w:cs="Times New Roman"/>
-          <w:sz w:val="28"/>
-          <w:szCs w:val="28"/>
-          <w:lang w:eastAsia="ru-RU"/>
-        </w:rPr>
-        <w:t>энкодингами</w:t>
-      </w:r>
-      <w:proofErr w:type="spellEnd"/>
-      <w:r>
-        <w:rPr>
-          <w:rFonts w:ascii="Times New Roman" w:hAnsi="Times New Roman" w:cs="Times New Roman"/>
-          <w:sz w:val="28"/>
-          <w:szCs w:val="28"/>
-          <w:lang w:eastAsia="ru-RU"/>
-        </w:rPr>
-        <w:t xml:space="preserve">. Расстояние усреднялось по всему тестовому набору. Таким образом были получены средние значения расстояния между </w:t>
-      </w:r>
-      <w:proofErr w:type="spellStart"/>
-      <w:r>
-        <w:rPr>
-          <w:rFonts w:ascii="Times New Roman" w:hAnsi="Times New Roman" w:cs="Times New Roman"/>
-          <w:sz w:val="28"/>
-          <w:szCs w:val="28"/>
-          <w:lang w:eastAsia="ru-RU"/>
-        </w:rPr>
-        <w:t>энкодингами</w:t>
-      </w:r>
-      <w:proofErr w:type="spellEnd"/>
-      <w:r>
-        <w:rPr>
-          <w:rFonts w:ascii="Times New Roman" w:hAnsi="Times New Roman" w:cs="Times New Roman"/>
-          <w:sz w:val="28"/>
-          <w:szCs w:val="28"/>
-          <w:lang w:eastAsia="ru-RU"/>
-        </w:rPr>
-        <w:t xml:space="preserve"> для пар вида (портретное фото, набросок) и (портретное фото с перенесенным стилем наброска, на</w:t>
+        <w:t>, после чего вычислял</w:t>
+      </w:r>
+      <w:r>
+        <w:rPr>
+          <w:rFonts w:ascii="Times New Roman" w:hAnsi="Times New Roman" w:cs="Times New Roman"/>
+          <w:sz w:val="28"/>
+          <w:szCs w:val="28"/>
+          <w:lang w:eastAsia="ru-RU"/>
+        </w:rPr>
+        <w:t xml:space="preserve">ась мера близости </w:t>
+      </w:r>
+      <w:r>
+        <w:rPr>
+          <w:rFonts w:ascii="Times New Roman" w:hAnsi="Times New Roman" w:cs="Times New Roman"/>
+          <w:sz w:val="28"/>
+          <w:szCs w:val="28"/>
+          <w:lang w:eastAsia="ru-RU"/>
+        </w:rPr>
+        <w:t>(</w:t>
+      </w:r>
+      <w:r>
+        <w:rPr>
+          <w:rFonts w:ascii="Times New Roman" w:hAnsi="Times New Roman" w:cs="Times New Roman"/>
+          <w:sz w:val="28"/>
+          <w:szCs w:val="28"/>
+          <w:lang w:eastAsia="ru-RU"/>
+        </w:rPr>
+        <w:t>евклидово расстояние</w:t>
+      </w:r>
+      <w:r>
+        <w:rPr>
+          <w:rFonts w:ascii="Times New Roman" w:hAnsi="Times New Roman" w:cs="Times New Roman"/>
+          <w:sz w:val="28"/>
+          <w:szCs w:val="28"/>
+          <w:lang w:eastAsia="ru-RU"/>
+        </w:rPr>
+        <w:t>)</w:t>
+      </w:r>
+      <w:r>
+        <w:rPr>
+          <w:rFonts w:ascii="Times New Roman" w:hAnsi="Times New Roman" w:cs="Times New Roman"/>
+          <w:sz w:val="28"/>
+          <w:szCs w:val="28"/>
+          <w:lang w:eastAsia="ru-RU"/>
+        </w:rPr>
+        <w:t xml:space="preserve"> между получившимися энкодингами. Расстояние усреднялось по всему тестовому набору. Таким образом были получены средние значения расстояния между энкодингами для пар вида (портретное фото, набросок) и </w:t>
+      </w:r>
+      <w:r>
+        <w:rPr>
+          <w:rFonts w:ascii="Times New Roman" w:hAnsi="Times New Roman" w:cs="Times New Roman"/>
+          <w:sz w:val="28"/>
+          <w:szCs w:val="28"/>
+          <w:lang w:eastAsia="ru-RU"/>
+        </w:rPr>
+        <w:lastRenderedPageBreak/>
+        <w:t>(портретное фото с перенесенным стилем наброска, на</w:t>
       </w:r>
       <w:r>
         <w:rPr>
@@ -1727,16 +1744,7 @@
                 <w:szCs w:val="24"/>
                 <w:lang w:eastAsia="ru-RU"/>
               </w:rPr>
-              <w:t>П</w:t>
-            </w:r>
-            <w:r>
-              <w:rPr>
-                <w:rFonts w:ascii="Times New Roman" w:hAnsi="Times New Roman" w:cs="Times New Roman"/>
-                <w:sz w:val="24"/>
-                <w:szCs w:val="24"/>
-                <w:lang w:eastAsia="ru-RU"/>
-              </w:rPr>
-              <w:t>ортретные изображения и наброски без переноса стиля</w:t>
+              <w:t>Портретные изображения и наброски без переноса стиля</w:t>
             </w:r>
           </w:p>
         </w:tc>
@@ -1755,6 +1763,15 @@
                 <w:lang w:eastAsia="ru-RU"/>
               </w:rPr>
             </w:pPr>
+            <w:r>
+              <w:rPr>
+                <w:rFonts w:ascii="Times New Roman" w:hAnsi="Times New Roman" w:cs="Times New Roman"/>
+                <w:sz w:val="24"/>
+                <w:szCs w:val="24"/>
+                <w:lang w:eastAsia="ru-RU"/>
+              </w:rPr>
+              <w:t>0,612</w:t>
+            </w:r>
           </w:p>
         </w:tc>
       </w:tr>
@@ -1777,7 +1794,6 @@
                 <w:lang w:eastAsia="ru-RU"/>
               </w:rPr>
             </w:pPr>
-            <w:commentRangeStart w:id="4"/>
             <w:r>
               <w:rPr>
                 <w:rFonts w:ascii="Times New Roman" w:hAnsi="Times New Roman" w:cs="Times New Roman"/>
@@ -1810,62 +1826,8 @@
                 <w:szCs w:val="24"/>
                 <w:lang w:eastAsia="ru-RU"/>
               </w:rPr>
-              <w:t xml:space="preserve">Портретные изображения </w:t>
+              <w:t>Портретные изображения с переносом стиля набросков и наброски</w:t>
             </w:r>
-            <w:r>
-              <w:rPr>
-                <w:rFonts w:ascii="Times New Roman" w:hAnsi="Times New Roman" w:cs="Times New Roman"/>
-                <w:sz w:val="24"/>
-                <w:szCs w:val="24"/>
-                <w:lang w:eastAsia="ru-RU"/>
-              </w:rPr>
-              <w:t xml:space="preserve">с </w:t>
-            </w:r>
-            <w:r>
-              <w:rPr>
-                <w:rFonts w:ascii="Times New Roman" w:hAnsi="Times New Roman" w:cs="Times New Roman"/>
-                <w:sz w:val="24"/>
-                <w:szCs w:val="24"/>
-                <w:lang w:eastAsia="ru-RU"/>
-              </w:rPr>
-              <w:t>перенос</w:t>
-            </w:r>
-            <w:r>
-              <w:rPr>
-                <w:rFonts w:ascii="Times New Roman" w:hAnsi="Times New Roman" w:cs="Times New Roman"/>
-                <w:sz w:val="24"/>
-                <w:szCs w:val="24"/>
-                <w:lang w:eastAsia="ru-RU"/>
-              </w:rPr>
-              <w:t>ом</w:t>
-            </w:r>
-            <w:r>
-              <w:rPr>
-                <w:rFonts w:ascii="Times New Roman" w:hAnsi="Times New Roman" w:cs="Times New Roman"/>
-                <w:sz w:val="24"/>
-                <w:szCs w:val="24"/>
-                <w:lang w:eastAsia="ru-RU"/>
-              </w:rPr>
-              <w:t xml:space="preserve"> стиля набросков </w:t>
-            </w:r>
-            <w:r>
-              <w:rPr>
-                <w:rFonts w:ascii="Times New Roman" w:hAnsi="Times New Roman" w:cs="Times New Roman"/>
-                <w:sz w:val="24"/>
-                <w:szCs w:val="24"/>
-                <w:lang w:eastAsia="ru-RU"/>
-              </w:rPr>
-              <w:t>и наброски</w:t>
-            </w:r>
-            <w:commentRangeEnd w:id="4"/>
-            <w:r>
-              <w:rPr>
-                <w:rStyle w:val="af5"/>
-              </w:rPr>
-              <w:commentReference w:id="4"/>
-            </w:r>
-            <w:bookmarkStart w:id="5" w:name="_GoBack"/>
-            <w:bookmarkEnd w:id="5"/>
           </w:p>
         </w:tc>
         <w:tc>
@@ -1883,6 +1845,15 @@
                 <w:lang w:eastAsia="ru-RU"/>
               </w:rPr>
             </w:pPr>
+            <w:r>
+              <w:rPr>
+                <w:rFonts w:ascii="Times New Roman" w:hAnsi="Times New Roman" w:cs="Times New Roman"/>
+                <w:sz w:val="24"/>
+                <w:szCs w:val="24"/>
+                <w:lang w:eastAsia="ru-RU"/>
+              </w:rPr>
+              <w:t>0,5709</w:t>
+            </w:r>
           </w:p>
         </w:tc>
       </w:tr>
@@ -1910,34 +1881,23 @@
           <w:sz w:val="28"/>
           <w:szCs w:val="28"/>
         </w:rPr>
-        <w:t xml:space="preserve"> в таблице 1 значений, использование переноса стиля позволило сократить меру близости </w:t>
-      </w:r>
-      <w:proofErr w:type="spellStart"/>
-      <w:r>
-        <w:rPr>
-          <w:rFonts w:ascii="Times New Roman" w:hAnsi="Times New Roman" w:cs="Times New Roman"/>
-          <w:sz w:val="28"/>
-          <w:szCs w:val="28"/>
-        </w:rPr>
-        <w:t>энкодингов</w:t>
-      </w:r>
-      <w:proofErr w:type="spellEnd"/>
-      <w:r>
-        <w:rPr>
-          <w:rFonts w:ascii="Times New Roman" w:hAnsi="Times New Roman" w:cs="Times New Roman"/>
-          <w:sz w:val="28"/>
-          <w:szCs w:val="28"/>
-        </w:rPr>
-        <w:t xml:space="preserve"> изображений в среднем в </w:t>
-      </w:r>
-      <w:r>
-        <w:rPr>
-          <w:rFonts w:ascii="Times New Roman" w:hAnsi="Times New Roman" w:cs="Times New Roman"/>
-          <w:sz w:val="28"/>
-          <w:szCs w:val="28"/>
-          <w:lang w:val="en-US"/>
-        </w:rPr>
-        <w:t>N</w:t>
+        <w:t xml:space="preserve"> в таблице 1 значений, использование переноса стиля позволило сократить меру близости энкодингов изображений в среднем в </w:t>
+      </w:r>
+      <w:r>
+        <w:rPr>
+          <w:rFonts w:ascii="Times New Roman" w:hAnsi="Times New Roman" w:cs="Times New Roman"/>
+          <w:sz w:val="28"/>
+          <w:szCs w:val="28"/>
+        </w:rPr>
+        <w:t>1,</w:t>
+      </w:r>
+      <w:r>
+        <w:rPr>
+          <w:rFonts w:ascii="Times New Roman" w:hAnsi="Times New Roman" w:cs="Times New Roman"/>
+          <w:sz w:val="28"/>
+          <w:szCs w:val="28"/>
+        </w:rPr>
+        <w:t>07</w:t>
       </w:r>
       <w:r>
         <w:rPr>
@@ -1946,6 +1906,46 @@
           <w:szCs w:val="28"/>
         </w:rPr>
         <w:t xml:space="preserve"> раз.</w:t>
+      </w:r>
+      <w:r>
+        <w:rPr>
+          <w:rFonts w:ascii="Times New Roman" w:hAnsi="Times New Roman" w:cs="Times New Roman"/>
+          <w:sz w:val="28"/>
+          <w:szCs w:val="28"/>
+        </w:rPr>
+        <w:t xml:space="preserve"> Из чего можно сделать вывод, что использование методов переноса стиля лишь незначительно помогает при решении задачи распознавании лиц по наброску с использованием </w:t>
+      </w:r>
+      <w:r>
+        <w:rPr>
+          <w:rFonts w:ascii="Times New Roman" w:hAnsi="Times New Roman" w:cs="Times New Roman"/>
+          <w:sz w:val="28"/>
+          <w:szCs w:val="28"/>
+        </w:rPr>
+        <w:t>[</w:t>
+      </w:r>
+      <w:r>
+        <w:rPr>
+          <w:rFonts w:ascii="Times New Roman" w:hAnsi="Times New Roman" w:cs="Times New Roman"/>
+          <w:sz w:val="28"/>
+          <w:szCs w:val="28"/>
+        </w:rPr>
+        <w:t>15</w:t>
+      </w:r>
+      <w:r>
+        <w:rPr>
+          <w:rFonts w:ascii="Times New Roman" w:hAnsi="Times New Roman" w:cs="Times New Roman"/>
+          <w:sz w:val="28"/>
+          <w:szCs w:val="28"/>
+        </w:rPr>
+        <w:t>]</w:t>
+      </w:r>
+      <w:r>
+        <w:rPr>
+          <w:rFonts w:ascii="Times New Roman" w:hAnsi="Times New Roman" w:cs="Times New Roman"/>
+          <w:sz w:val="28"/>
+          <w:szCs w:val="28"/>
+        </w:rPr>
+        <w:t>.</w:t>
       </w:r>
     </w:p>
     <w:p>
@@ -2007,44 +2007,106 @@
           <w:szCs w:val="28"/>
           <w:lang w:eastAsia="ru-RU"/>
         </w:rPr>
-        <w:t xml:space="preserve"> эффективность применения переноса стиля для задач сопоставления лиц на натуралистическом портретном изображении и наброске. По результатам проведенного на собственном наборе данных исследования выяснилось, что перенос стиля позволяет сократить меру близости </w:t>
-      </w:r>
-      <w:proofErr w:type="spellStart"/>
-      <w:r>
-        <w:rPr>
-          <w:rFonts w:ascii="Times New Roman" w:hAnsi="Times New Roman" w:cs="Times New Roman"/>
-          <w:sz w:val="28"/>
-          <w:szCs w:val="28"/>
-          <w:lang w:eastAsia="ru-RU"/>
-        </w:rPr>
-        <w:t>энкодингов</w:t>
-      </w:r>
-      <w:proofErr w:type="spellEnd"/>
-      <w:r>
-        <w:rPr>
-          <w:rFonts w:ascii="Times New Roman" w:hAnsi="Times New Roman" w:cs="Times New Roman"/>
-          <w:sz w:val="28"/>
-          <w:szCs w:val="28"/>
-          <w:lang w:eastAsia="ru-RU"/>
-        </w:rPr>
-        <w:t xml:space="preserve"> лиц в </w:t>
-      </w:r>
-      <w:commentRangeStart w:id="6"/>
-      <w:r>
-        <w:rPr>
-          <w:rFonts w:ascii="Times New Roman" w:hAnsi="Times New Roman" w:cs="Times New Roman"/>
-          <w:sz w:val="28"/>
-          <w:szCs w:val="28"/>
-          <w:lang w:val="en-US" w:eastAsia="ru-RU"/>
-        </w:rPr>
-        <w:t>N</w:t>
-      </w:r>
-      <w:commentRangeEnd w:id="6"/>
-      <w:r>
-        <w:rPr>
-          <w:rStyle w:val="af5"/>
-        </w:rPr>
-        <w:commentReference w:id="6"/>
+        <w:t xml:space="preserve"> эффективность применения переноса стиля для задач сопоставления лиц на натуралистическом портретном изображении и наброске. По результатам </w:t>
+      </w:r>
+      <w:r>
+        <w:rPr>
+          <w:rFonts w:ascii="Times New Roman" w:hAnsi="Times New Roman" w:cs="Times New Roman"/>
+          <w:sz w:val="28"/>
+          <w:szCs w:val="28"/>
+          <w:lang w:eastAsia="ru-RU"/>
+        </w:rPr>
+        <w:t xml:space="preserve">экспериментального исследования </w:t>
+      </w:r>
+      <w:r>
+        <w:rPr>
+          <w:rFonts w:ascii="Times New Roman" w:hAnsi="Times New Roman" w:cs="Times New Roman"/>
+          <w:sz w:val="28"/>
+          <w:szCs w:val="28"/>
+          <w:lang w:eastAsia="ru-RU"/>
+        </w:rPr>
+        <w:t xml:space="preserve">выяснилось, что перенос стиля </w:t>
+      </w:r>
+      <w:r>
+        <w:rPr>
+          <w:rFonts w:ascii="Times New Roman" w:hAnsi="Times New Roman" w:cs="Times New Roman"/>
+          <w:sz w:val="28"/>
+          <w:szCs w:val="28"/>
+          <w:lang w:eastAsia="ru-RU"/>
+        </w:rPr>
+        <w:t xml:space="preserve">лишь </w:t>
+      </w:r>
+      <w:r>
+        <w:rPr>
+          <w:rFonts w:ascii="Times New Roman" w:hAnsi="Times New Roman" w:cs="Times New Roman"/>
+          <w:sz w:val="28"/>
+          <w:szCs w:val="28"/>
+          <w:lang w:eastAsia="ru-RU"/>
+        </w:rPr>
+        <w:t>незначительно сокращает</w:t>
+      </w:r>
+      <w:r>
+        <w:rPr>
+          <w:rFonts w:ascii="Times New Roman" w:hAnsi="Times New Roman" w:cs="Times New Roman"/>
+          <w:sz w:val="28"/>
+          <w:szCs w:val="28"/>
+          <w:lang w:eastAsia="ru-RU"/>
+        </w:rPr>
+        <w:t xml:space="preserve"> меру близости энкодингов </w:t>
+      </w:r>
+      <w:r>
+        <w:rPr>
+          <w:rFonts w:ascii="Times New Roman" w:hAnsi="Times New Roman" w:cs="Times New Roman"/>
+          <w:sz w:val="28"/>
+          <w:szCs w:val="28"/>
+          <w:lang w:eastAsia="ru-RU"/>
+        </w:rPr>
+        <w:t xml:space="preserve">лиц </w:t>
+      </w:r>
+      <w:r>
+        <w:rPr>
+          <w:rFonts w:ascii="Times New Roman" w:hAnsi="Times New Roman" w:cs="Times New Roman"/>
+          <w:sz w:val="28"/>
+          <w:szCs w:val="28"/>
+          <w:lang w:eastAsia="ru-RU"/>
+        </w:rPr>
+        <w:t>–</w:t>
+      </w:r>
+      <w:r>
+        <w:rPr>
+          <w:rFonts w:ascii="Times New Roman" w:hAnsi="Times New Roman" w:cs="Times New Roman"/>
+          <w:sz w:val="28"/>
+          <w:szCs w:val="28"/>
+          <w:lang w:eastAsia="ru-RU"/>
+        </w:rPr>
+        <w:t xml:space="preserve"> </w:t>
+      </w:r>
+      <w:r>
+        <w:rPr>
+          <w:rFonts w:ascii="Times New Roman" w:hAnsi="Times New Roman" w:cs="Times New Roman"/>
+          <w:sz w:val="28"/>
+          <w:szCs w:val="28"/>
+          <w:lang w:eastAsia="ru-RU"/>
+        </w:rPr>
+        <w:t>чуть менее, чем в</w:t>
+      </w:r>
+      <w:r>
+        <w:rPr>
+          <w:rFonts w:ascii="Times New Roman" w:hAnsi="Times New Roman" w:cs="Times New Roman"/>
+          <w:sz w:val="28"/>
+          <w:szCs w:val="28"/>
+          <w:lang w:eastAsia="ru-RU"/>
+        </w:rPr>
+        <w:t xml:space="preserve"> </w:t>
+      </w:r>
+      <w:r>
+        <w:rPr>
+          <w:rFonts w:ascii="Times New Roman" w:hAnsi="Times New Roman" w:cs="Times New Roman"/>
+          <w:sz w:val="28"/>
+          <w:szCs w:val="28"/>
+          <w:lang w:eastAsia="ru-RU"/>
+        </w:rPr>
+        <w:t>1,1</w:t>
       </w:r>
       <w:r>
         <w:rPr>
@@ -2054,6 +2116,33 @@
           <w:lang w:eastAsia="ru-RU"/>
         </w:rPr>
         <w:t xml:space="preserve"> раз.</w:t>
+      </w:r>
+      <w:r>
+        <w:rPr>
+          <w:rFonts w:ascii="Times New Roman" w:hAnsi="Times New Roman" w:cs="Times New Roman"/>
+          <w:sz w:val="28"/>
+          <w:szCs w:val="28"/>
+          <w:lang w:eastAsia="ru-RU"/>
+        </w:rPr>
+        <w:t xml:space="preserve"> В дальнейшем планируется развивать данное исследование и </w:t>
+      </w:r>
+      <w:r>
+        <w:rPr>
+          <w:rFonts w:ascii="Times New Roman" w:hAnsi="Times New Roman" w:cs="Times New Roman"/>
+          <w:sz w:val="28"/>
+          <w:szCs w:val="28"/>
+          <w:lang w:eastAsia="ru-RU"/>
+        </w:rPr>
+        <w:t>рассмотреть</w:t>
+      </w:r>
+      <w:r>
+        <w:rPr>
+          <w:rFonts w:ascii="Times New Roman" w:hAnsi="Times New Roman" w:cs="Times New Roman"/>
+          <w:sz w:val="28"/>
+          <w:szCs w:val="28"/>
+          <w:lang w:eastAsia="ru-RU"/>
+        </w:rPr>
+        <w:t xml:space="preserve"> как другие методы распознавания лиц, так и другие методы предобработки изображений.</w:t>
       </w:r>
     </w:p>
     <w:p>
@@ -2061,7 +2150,6 @@
         <w:pStyle w:val="af3"/>
       </w:pPr>
       <w:r>
-        <w:lastRenderedPageBreak/>
         <w:t>Список</w:t>
       </w:r>
       <w:r>
@@ -2090,51 +2178,21 @@
           <w:lang w:val="en-US"/>
         </w:rPr>
       </w:pPr>
-      <w:proofErr w:type="spellStart"/>
-      <w:r>
-        <w:rPr>
-          <w:b w:val="0"/>
-          <w:bCs/>
-          <w:lang w:val="en-US"/>
-        </w:rPr>
-        <w:t>Belhumeur</w:t>
-      </w:r>
-      <w:proofErr w:type="spellEnd"/>
-      <w:r>
-        <w:rPr>
-          <w:b w:val="0"/>
-          <w:bCs/>
-          <w:lang w:val="en-US"/>
-        </w:rPr>
-        <w:t xml:space="preserve"> P.N. </w:t>
-      </w:r>
-      <w:r>
-        <w:rPr>
-          <w:b w:val="0"/>
-          <w:bCs/>
-          <w:lang w:val="en-US"/>
-        </w:rPr>
-        <w:t xml:space="preserve">Eigenfaces </w:t>
-      </w:r>
-      <w:proofErr w:type="spellStart"/>
-      <w:proofErr w:type="gramStart"/>
-      <w:r>
-        <w:rPr>
-          <w:b w:val="0"/>
-          <w:bCs/>
-          <w:lang w:val="en-US"/>
-        </w:rPr>
-        <w:t>vs.fisherfaces</w:t>
-      </w:r>
-      <w:proofErr w:type="spellEnd"/>
-      <w:proofErr w:type="gramEnd"/>
-      <w:r>
-        <w:rPr>
-          <w:b w:val="0"/>
-          <w:bCs/>
-          <w:lang w:val="en-US"/>
-        </w:rPr>
-        <w:t>: Recognition using class specific linear projection</w:t>
+      <w:r>
+        <w:rPr>
+          <w:b w:val="0"/>
+          <w:bCs/>
+          <w:lang w:val="en-US"/>
+        </w:rPr>
+        <w:t xml:space="preserve">Belhumeur P.N. </w:t>
+      </w:r>
+      <w:r>
+        <w:rPr>
+          <w:b w:val="0"/>
+          <w:bCs/>
+          <w:lang w:val="en-US"/>
+        </w:rPr>
+        <w:t>Eigenfaces vs.fisherfaces: Recognition using class specific linear projection</w:t>
       </w:r>
       <w:r>
         <w:rPr>
@@ -2150,43 +2208,7 @@
           <w:bCs/>
           <w:lang w:val="en-US"/>
         </w:rPr>
-        <w:t xml:space="preserve">P.N. </w:t>
-      </w:r>
-      <w:proofErr w:type="spellStart"/>
-      <w:r>
-        <w:rPr>
-          <w:b w:val="0"/>
-          <w:bCs/>
-          <w:lang w:val="en-US"/>
-        </w:rPr>
-        <w:t>Belhumeur</w:t>
-      </w:r>
-      <w:proofErr w:type="spellEnd"/>
-      <w:r>
-        <w:rPr>
-          <w:b w:val="0"/>
-          <w:bCs/>
-          <w:lang w:val="en-US"/>
-        </w:rPr>
-        <w:t xml:space="preserve">, J.P. </w:t>
-      </w:r>
-      <w:proofErr w:type="spellStart"/>
-      <w:r>
-        <w:rPr>
-          <w:b w:val="0"/>
-          <w:bCs/>
-          <w:lang w:val="en-US"/>
-        </w:rPr>
-        <w:t>Hespanha,D</w:t>
-      </w:r>
-      <w:proofErr w:type="spellEnd"/>
-      <w:r>
-        <w:rPr>
-          <w:b w:val="0"/>
-          <w:bCs/>
-          <w:lang w:val="en-US"/>
-        </w:rPr>
-        <w:t xml:space="preserve">. J. Kriegman </w:t>
+        <w:t xml:space="preserve">P.N. Belhumeur, J.P. Hespanha,D. J. Kriegman </w:t>
       </w:r>
       <w:r>
         <w:rPr>
@@ -2241,18 +2263,8 @@
           <w:bCs/>
           <w:lang w:val="en-US"/>
         </w:rPr>
-        <w:t xml:space="preserve"> </w:t>
-      </w:r>
-      <w:proofErr w:type="spellStart"/>
-      <w:r>
-        <w:rPr>
-          <w:b w:val="0"/>
-          <w:bCs/>
-          <w:lang w:val="en-US"/>
-        </w:rPr>
-        <w:t>Intell</w:t>
-      </w:r>
-      <w:proofErr w:type="spellEnd"/>
+        <w:t xml:space="preserve"> Intell</w:t>
+      </w:r>
       <w:r>
         <w:rPr>
           <w:b w:val="0"/>
@@ -2444,23 +2456,7 @@
           <w:bCs/>
           <w:lang w:val="en-US"/>
         </w:rPr>
-        <w:t xml:space="preserve"> Automatic Face and Gesture</w:t>
-      </w:r>
-      <w:r>
-        <w:rPr>
-          <w:b w:val="0"/>
-          <w:bCs/>
-          <w:lang w:val="en-US"/>
-        </w:rPr>
-        <w:t xml:space="preserve"> </w:t>
-      </w:r>
-      <w:r>
-        <w:rPr>
-          <w:b w:val="0"/>
-          <w:bCs/>
-          <w:lang w:val="en-US"/>
-        </w:rPr>
-        <w:t>Recognition, 1998.</w:t>
+        <w:t xml:space="preserve"> Automatic Face and Gesture Recognition, 1998.</w:t>
       </w:r>
       <w:r>
         <w:rPr>
@@ -2573,47 +2569,15 @@
           <w:bCs/>
           <w:lang w:val="en-US"/>
         </w:rPr>
-        <w:t>Wright</w:t>
-      </w:r>
-      <w:r>
-        <w:rPr>
-          <w:b w:val="0"/>
-          <w:bCs/>
-          <w:lang w:val="en-US"/>
-        </w:rPr>
-        <w:t xml:space="preserve"> </w:t>
-      </w:r>
-      <w:r>
-        <w:rPr>
-          <w:b w:val="0"/>
-          <w:bCs/>
-          <w:lang w:val="en-US"/>
-        </w:rPr>
-        <w:t xml:space="preserve">J. </w:t>
-      </w:r>
-      <w:r>
-        <w:rPr>
-          <w:b w:val="0"/>
-          <w:bCs/>
-          <w:lang w:val="en-US"/>
-        </w:rPr>
-        <w:t>Robust Face</w:t>
-      </w:r>
-      <w:r>
-        <w:rPr>
-          <w:b w:val="0"/>
-          <w:bCs/>
-          <w:lang w:val="en-US"/>
-        </w:rPr>
-        <w:t xml:space="preserve"> </w:t>
-      </w:r>
-      <w:r>
-        <w:rPr>
-          <w:b w:val="0"/>
-          <w:bCs/>
-          <w:lang w:val="en-US"/>
-        </w:rPr>
-        <w:t>Recognition via Sparse Representation</w:t>
+        <w:t xml:space="preserve">Wright J. </w:t>
+      </w:r>
+      <w:r>
+        <w:rPr>
+          <w:b w:val="0"/>
+          <w:bCs/>
+          <w:lang w:val="en-US"/>
+        </w:rPr>
+        <w:t>Robust Face Recognition via Sparse Representation</w:t>
       </w:r>
       <w:r>
         <w:rPr>
@@ -2669,18 +2633,8 @@
           <w:bCs/>
           <w:lang w:val="en-US"/>
         </w:rPr>
-        <w:t xml:space="preserve">Machine </w:t>
-      </w:r>
-      <w:proofErr w:type="spellStart"/>
-      <w:r>
-        <w:rPr>
-          <w:b w:val="0"/>
-          <w:bCs/>
-          <w:lang w:val="en-US"/>
-        </w:rPr>
-        <w:t>Intell</w:t>
-      </w:r>
-      <w:proofErr w:type="spellEnd"/>
+        <w:t>Machine Intell</w:t>
+      </w:r>
       <w:r>
         <w:rPr>
           <w:b w:val="0"/>
@@ -2918,23 +2872,7 @@
           <w:bCs/>
           <w:lang w:val="en-US"/>
         </w:rPr>
-        <w:t>2011</w:t>
-      </w:r>
-      <w:r>
-        <w:rPr>
-          <w:b w:val="0"/>
-          <w:bCs/>
-          <w:lang w:val="en-US"/>
-        </w:rPr>
-        <w:t xml:space="preserve"> </w:t>
-      </w:r>
-      <w:r>
-        <w:rPr>
-          <w:b w:val="0"/>
-          <w:bCs/>
-          <w:lang w:val="en-US"/>
-        </w:rPr>
-        <w:t>International conference on computer vision. IEEE</w:t>
+        <w:t>2011 International conference on computer vision. IEEE</w:t>
       </w:r>
       <w:r>
         <w:rPr>
@@ -3047,31 +2985,13 @@
         </w:rPr>
         <w:t xml:space="preserve"> </w:t>
       </w:r>
-      <w:proofErr w:type="spellStart"/>
-      <w:r>
-        <w:rPr>
-          <w:b w:val="0"/>
-          <w:bCs/>
-          <w:lang w:val="en-US"/>
-        </w:rPr>
-        <w:t>Sankaranarayanan</w:t>
-      </w:r>
-      <w:proofErr w:type="spellEnd"/>
-      <w:r>
-        <w:rPr>
-          <w:b w:val="0"/>
-          <w:bCs/>
-          <w:lang w:val="en-US"/>
-        </w:rPr>
-        <w:t xml:space="preserve"> </w:t>
-      </w:r>
-      <w:r>
-        <w:rPr>
-          <w:b w:val="0"/>
-          <w:bCs/>
-          <w:lang w:val="en-US"/>
-        </w:rPr>
-        <w:t xml:space="preserve">S. </w:t>
+      <w:r>
+        <w:rPr>
+          <w:b w:val="0"/>
+          <w:bCs/>
+          <w:lang w:val="en-US"/>
+        </w:rPr>
+        <w:t xml:space="preserve">Sankaranarayanan S. </w:t>
       </w:r>
       <w:r>
         <w:rPr>
@@ -3095,61 +3015,7 @@
           <w:bCs/>
           <w:lang w:val="en-US"/>
         </w:rPr>
-        <w:t xml:space="preserve">S. </w:t>
-      </w:r>
-      <w:proofErr w:type="spellStart"/>
-      <w:r>
-        <w:rPr>
-          <w:b w:val="0"/>
-          <w:bCs/>
-          <w:lang w:val="en-US"/>
-        </w:rPr>
-        <w:t>Sankaranarayanan</w:t>
-      </w:r>
-      <w:proofErr w:type="spellEnd"/>
-      <w:r>
-        <w:rPr>
-          <w:b w:val="0"/>
-          <w:bCs/>
-          <w:lang w:val="en-US"/>
-        </w:rPr>
-        <w:t xml:space="preserve">, A. </w:t>
-      </w:r>
-      <w:proofErr w:type="spellStart"/>
-      <w:r>
-        <w:rPr>
-          <w:b w:val="0"/>
-          <w:bCs/>
-          <w:lang w:val="en-US"/>
-        </w:rPr>
-        <w:t>Alavi</w:t>
-      </w:r>
-      <w:proofErr w:type="spellEnd"/>
-      <w:r>
-        <w:rPr>
-          <w:b w:val="0"/>
-          <w:bCs/>
-          <w:lang w:val="en-US"/>
-        </w:rPr>
-        <w:t xml:space="preserve">, C. D. Castillo, R. </w:t>
-      </w:r>
-      <w:proofErr w:type="spellStart"/>
-      <w:r>
-        <w:rPr>
-          <w:b w:val="0"/>
-          <w:bCs/>
-          <w:lang w:val="en-US"/>
-        </w:rPr>
-        <w:t>Chellappa</w:t>
-      </w:r>
-      <w:proofErr w:type="spellEnd"/>
-      <w:r>
-        <w:rPr>
-          <w:b w:val="0"/>
-          <w:bCs/>
-          <w:lang w:val="en-US"/>
-        </w:rPr>
-        <w:t xml:space="preserve">, </w:t>
+        <w:t xml:space="preserve">S. Sankaranarayanan, A. Alavi, C. D. Castillo, R. Chellappa, </w:t>
       </w:r>
       <w:r>
         <w:rPr>
@@ -3165,31 +3031,16 @@
           <w:bCs/>
           <w:lang w:val="en-US"/>
         </w:rPr>
-        <w:t xml:space="preserve"> </w:t>
-      </w:r>
-      <w:r>
-        <w:rPr>
-          <w:b w:val="0"/>
-          <w:bCs/>
-          <w:lang w:val="en-US"/>
-        </w:rPr>
-        <w:t>2016 IEEE 8th international conference on biometrics theory,</w:t>
-      </w:r>
-      <w:r>
-        <w:rPr>
-          <w:b w:val="0"/>
-          <w:bCs/>
-          <w:lang w:val="en-US"/>
-        </w:rPr>
-        <w:t xml:space="preserve"> </w:t>
-      </w:r>
-      <w:r>
-        <w:rPr>
-          <w:b w:val="0"/>
-          <w:bCs/>
-          <w:lang w:val="en-US"/>
-        </w:rPr>
-        <w:t>applications and systems (BTAS). IEEE</w:t>
+        <w:t xml:space="preserve"> 2016 </w:t>
+      </w:r>
+      <w:r>
+        <w:rPr>
+          <w:b w:val="0"/>
+          <w:bCs/>
+          <w:lang w:val="en-US"/>
+        </w:rPr>
+        <w:lastRenderedPageBreak/>
+        <w:t>IEEE 8th international conference on biometrics theory, applications and systems (BTAS). IEEE</w:t>
       </w:r>
       <w:r>
         <w:rPr>
@@ -3308,57 +3159,15 @@
           <w:bCs/>
           <w:lang w:val="en-US"/>
         </w:rPr>
-        <w:t>Liu</w:t>
-      </w:r>
-      <w:r>
-        <w:rPr>
-          <w:b w:val="0"/>
-          <w:bCs/>
-          <w:lang w:val="en-US"/>
-        </w:rPr>
-        <w:t xml:space="preserve"> </w:t>
-      </w:r>
-      <w:r>
-        <w:rPr>
-          <w:b w:val="0"/>
-          <w:bCs/>
-          <w:lang w:val="en-US"/>
-        </w:rPr>
-        <w:t xml:space="preserve">W. </w:t>
-      </w:r>
-      <w:proofErr w:type="spellStart"/>
-      <w:r>
-        <w:rPr>
-          <w:b w:val="0"/>
-          <w:bCs/>
-          <w:lang w:val="en-US"/>
-        </w:rPr>
-        <w:t>Sphereface</w:t>
-      </w:r>
-      <w:proofErr w:type="spellEnd"/>
-      <w:r>
-        <w:rPr>
-          <w:b w:val="0"/>
-          <w:bCs/>
-          <w:lang w:val="en-US"/>
-        </w:rPr>
-        <w:t>: Deep</w:t>
-      </w:r>
-      <w:r>
-        <w:rPr>
-          <w:b w:val="0"/>
-          <w:bCs/>
-          <w:lang w:val="en-US"/>
-        </w:rPr>
-        <w:t xml:space="preserve"> </w:t>
-      </w:r>
-      <w:r>
-        <w:rPr>
-          <w:b w:val="0"/>
-          <w:bCs/>
-          <w:lang w:val="en-US"/>
-        </w:rPr>
-        <w:t>hypersphere embedding for face recognition</w:t>
+        <w:t xml:space="preserve">Liu W. </w:t>
+      </w:r>
+      <w:r>
+        <w:rPr>
+          <w:b w:val="0"/>
+          <w:bCs/>
+          <w:lang w:val="en-US"/>
+        </w:rPr>
+        <w:t>Sphereface: Deep hypersphere embedding for face recognition</w:t>
       </w:r>
       <w:r>
         <w:rPr>
@@ -3390,23 +3199,7 @@
           <w:bCs/>
           <w:lang w:val="en-US"/>
         </w:rPr>
-        <w:t xml:space="preserve"> in Proceedings of the</w:t>
-      </w:r>
-      <w:r>
-        <w:rPr>
-          <w:b w:val="0"/>
-          <w:bCs/>
-          <w:lang w:val="en-US"/>
-        </w:rPr>
-        <w:t xml:space="preserve"> </w:t>
-      </w:r>
-      <w:r>
-        <w:rPr>
-          <w:b w:val="0"/>
-          <w:bCs/>
-          <w:lang w:val="en-US"/>
-        </w:rPr>
-        <w:t>IEEE conference on computer vision and pattern recognition</w:t>
+        <w:t xml:space="preserve"> in Proceedings of the IEEE conference on computer vision and pattern recognition</w:t>
       </w:r>
       <w:r>
         <w:rPr>
@@ -3511,65 +3304,15 @@
           <w:bCs/>
           <w:lang w:val="en-US"/>
         </w:rPr>
-        <w:t>Wu</w:t>
-      </w:r>
-      <w:r>
-        <w:rPr>
-          <w:b w:val="0"/>
-          <w:bCs/>
-          <w:lang w:val="en-US"/>
-        </w:rPr>
-        <w:t xml:space="preserve"> </w:t>
-      </w:r>
-      <w:r>
-        <w:rPr>
-          <w:b w:val="0"/>
-          <w:bCs/>
-          <w:lang w:val="en-US"/>
-        </w:rPr>
-        <w:t xml:space="preserve">X. </w:t>
-      </w:r>
-      <w:r>
-        <w:rPr>
-          <w:b w:val="0"/>
-          <w:bCs/>
-          <w:lang w:val="en-US"/>
-        </w:rPr>
-        <w:t xml:space="preserve">A light </w:t>
-      </w:r>
-      <w:proofErr w:type="spellStart"/>
-      <w:r>
-        <w:rPr>
-          <w:b w:val="0"/>
-          <w:bCs/>
-          <w:lang w:val="en-US"/>
-        </w:rPr>
-        <w:t>cnn</w:t>
-      </w:r>
-      <w:proofErr w:type="spellEnd"/>
-      <w:r>
-        <w:rPr>
-          <w:b w:val="0"/>
-          <w:bCs/>
-          <w:lang w:val="en-US"/>
-        </w:rPr>
-        <w:t xml:space="preserve"> for deep face</w:t>
-      </w:r>
-      <w:r>
-        <w:rPr>
-          <w:b w:val="0"/>
-          <w:bCs/>
-          <w:lang w:val="en-US"/>
-        </w:rPr>
-        <w:t xml:space="preserve"> </w:t>
-      </w:r>
-      <w:r>
-        <w:rPr>
-          <w:b w:val="0"/>
-          <w:bCs/>
-          <w:lang w:val="en-US"/>
-        </w:rPr>
-        <w:t>representation with noisy labels</w:t>
+        <w:t xml:space="preserve">Wu X. </w:t>
+      </w:r>
+      <w:r>
+        <w:rPr>
+          <w:b w:val="0"/>
+          <w:bCs/>
+          <w:lang w:val="en-US"/>
+        </w:rPr>
+        <w:t>A light cnn for deep face representation with noisy labels</w:t>
       </w:r>
       <w:r>
         <w:rPr>
@@ -3601,23 +3344,7 @@
           <w:bCs/>
           <w:lang w:val="en-US"/>
         </w:rPr>
-        <w:t xml:space="preserve"> IEEE Transactions on Information</w:t>
-      </w:r>
-      <w:r>
-        <w:rPr>
-          <w:b w:val="0"/>
-          <w:bCs/>
-          <w:lang w:val="en-US"/>
-        </w:rPr>
-        <w:t xml:space="preserve"> </w:t>
-      </w:r>
-      <w:r>
-        <w:rPr>
-          <w:b w:val="0"/>
-          <w:bCs/>
-          <w:lang w:val="en-US"/>
-        </w:rPr>
-        <w:t>Forensics and Security</w:t>
+        <w:t xml:space="preserve"> IEEE Transactions on Information Forensics and Security</w:t>
       </w:r>
       <w:r>
         <w:rPr>
@@ -3661,6 +3388,56 @@
           <w:bCs/>
           <w:lang w:val="en-US"/>
         </w:rPr>
+        <w:t xml:space="preserve">. </w:t>
+      </w:r>
+      <w:r>
+        <w:rPr>
+          <w:lang w:val="en-US"/>
+        </w:rPr>
+        <w:t>−</w:t>
+      </w:r>
+      <w:r>
+        <w:rPr>
+          <w:lang w:val="en-US"/>
+        </w:rPr>
+        <w:t xml:space="preserve"> </w:t>
+      </w:r>
+      <w:r>
+        <w:rPr>
+          <w:b w:val="0"/>
+          <w:bCs/>
+          <w:lang w:val="en-US"/>
+        </w:rPr>
+        <w:t>vol. 13</w:t>
+      </w:r>
+      <w:r>
+        <w:rPr>
+          <w:b w:val="0"/>
+          <w:bCs/>
+        </w:rPr>
+        <w:t>(</w:t>
+      </w:r>
+      <w:r>
+        <w:rPr>
+          <w:b w:val="0"/>
+          <w:bCs/>
+          <w:lang w:val="en-US"/>
+        </w:rPr>
+        <w:t>11</w:t>
+      </w:r>
+      <w:r>
+        <w:rPr>
+          <w:b w:val="0"/>
+          <w:bCs/>
+        </w:rPr>
+        <w:t>)</w:t>
+      </w:r>
+      <w:r>
+        <w:rPr>
+          <w:b w:val="0"/>
+          <w:bCs/>
+          <w:lang w:val="en-US"/>
+        </w:rPr>
         <w:t>.</w:t>
       </w:r>
       <w:r>
@@ -3689,64 +3466,6 @@
           <w:bCs/>
           <w:lang w:val="en-US"/>
         </w:rPr>
-        <w:t>vol. 13</w:t>
-      </w:r>
-      <w:r>
-        <w:rPr>
-          <w:b w:val="0"/>
-          <w:bCs/>
-        </w:rPr>
-        <w:t>(</w:t>
-      </w:r>
-      <w:r>
-        <w:rPr>
-          <w:b w:val="0"/>
-          <w:bCs/>
-          <w:lang w:val="en-US"/>
-        </w:rPr>
-        <w:t>11</w:t>
-      </w:r>
-      <w:r>
-        <w:rPr>
-          <w:b w:val="0"/>
-          <w:bCs/>
-        </w:rPr>
-        <w:t>)</w:t>
-      </w:r>
-      <w:r>
-        <w:rPr>
-          <w:b w:val="0"/>
-          <w:bCs/>
-          <w:lang w:val="en-US"/>
-        </w:rPr>
-        <w:t>.</w:t>
-      </w:r>
-      <w:r>
-        <w:rPr>
-          <w:b w:val="0"/>
-          <w:bCs/>
-          <w:lang w:val="en-US"/>
-        </w:rPr>
-        <w:t xml:space="preserve"> </w:t>
-      </w:r>
-      <w:r>
-        <w:rPr>
-          <w:lang w:val="en-US"/>
-        </w:rPr>
-        <w:t>−</w:t>
-      </w:r>
-      <w:r>
-        <w:rPr>
-          <w:lang w:val="en-US"/>
-        </w:rPr>
-        <w:t xml:space="preserve"> </w:t>
-      </w:r>
-      <w:r>
-        <w:rPr>
-          <w:b w:val="0"/>
-          <w:bCs/>
-          <w:lang w:val="en-US"/>
-        </w:rPr>
         <w:t>P</w:t>
       </w:r>
       <w:r>
@@ -3755,15 +3474,7 @@
           <w:bCs/>
           <w:lang w:val="en-US"/>
         </w:rPr>
-        <w:t>. 2884–2896</w:t>
-      </w:r>
-      <w:r>
-        <w:rPr>
-          <w:b w:val="0"/>
-          <w:bCs/>
-          <w:lang w:val="en-US"/>
-        </w:rPr>
-        <w:t>.</w:t>
+        <w:t>. 2884–2896.</w:t>
       </w:r>
     </w:p>
     <w:p>
@@ -3786,49 +3497,15 @@
           <w:bCs/>
           <w:lang w:val="en-US"/>
         </w:rPr>
-        <w:t>Wu</w:t>
-      </w:r>
-      <w:r>
-        <w:rPr>
-          <w:b w:val="0"/>
-          <w:bCs/>
-          <w:lang w:val="en-US"/>
-        </w:rPr>
-        <w:t xml:space="preserve"> </w:t>
-      </w:r>
-      <w:r>
-        <w:rPr>
-          <w:b w:val="0"/>
-          <w:bCs/>
-          <w:lang w:val="en-US"/>
-        </w:rPr>
-        <w:t xml:space="preserve">X. </w:t>
-      </w:r>
-      <w:r>
-        <w:rPr>
-          <w:b w:val="0"/>
-          <w:bCs/>
-          <w:lang w:val="en-US"/>
-        </w:rPr>
-        <w:t xml:space="preserve">A lightened </w:t>
-      </w:r>
-      <w:proofErr w:type="spellStart"/>
-      <w:r>
-        <w:rPr>
-          <w:b w:val="0"/>
-          <w:bCs/>
-          <w:lang w:val="en-US"/>
-        </w:rPr>
-        <w:t>cnn</w:t>
-      </w:r>
-      <w:proofErr w:type="spellEnd"/>
-      <w:r>
-        <w:rPr>
-          <w:b w:val="0"/>
-          <w:bCs/>
-          <w:lang w:val="en-US"/>
-        </w:rPr>
-        <w:t xml:space="preserve"> for deep face representation</w:t>
+        <w:t xml:space="preserve">Wu X. </w:t>
+      </w:r>
+      <w:r>
+        <w:rPr>
+          <w:b w:val="0"/>
+          <w:bCs/>
+          <w:lang w:val="en-US"/>
+        </w:rPr>
+        <w:t>A lightened cnn for deep face representation</w:t>
       </w:r>
       <w:r>
         <w:rPr>
@@ -3971,47 +3648,15 @@
           <w:bCs/>
           <w:lang w:val="en-US"/>
         </w:rPr>
-        <w:t>Zhu</w:t>
-      </w:r>
-      <w:r>
-        <w:rPr>
-          <w:b w:val="0"/>
-          <w:bCs/>
-          <w:lang w:val="en-US"/>
-        </w:rPr>
-        <w:t xml:space="preserve"> </w:t>
-      </w:r>
-      <w:r>
-        <w:rPr>
-          <w:b w:val="0"/>
-          <w:bCs/>
-          <w:lang w:val="en-US"/>
-        </w:rPr>
-        <w:t xml:space="preserve">N. </w:t>
-      </w:r>
-      <w:r>
-        <w:rPr>
-          <w:b w:val="0"/>
-          <w:bCs/>
-          <w:lang w:val="en-US"/>
-        </w:rPr>
-        <w:t>A new deep neural architecture search</w:t>
-      </w:r>
-      <w:r>
-        <w:rPr>
-          <w:b w:val="0"/>
-          <w:bCs/>
-          <w:lang w:val="en-US"/>
-        </w:rPr>
-        <w:t xml:space="preserve"> </w:t>
-      </w:r>
-      <w:r>
-        <w:rPr>
-          <w:b w:val="0"/>
-          <w:bCs/>
-          <w:lang w:val="en-US"/>
-        </w:rPr>
-        <w:t>pipeline for face recognition</w:t>
+        <w:t xml:space="preserve">Zhu N. </w:t>
+      </w:r>
+      <w:r>
+        <w:rPr>
+          <w:b w:val="0"/>
+          <w:bCs/>
+          <w:lang w:val="en-US"/>
+        </w:rPr>
+        <w:t>A new deep neural architecture search pipeline for face recognition</w:t>
       </w:r>
       <w:r>
         <w:rPr>
@@ -4260,47 +3905,15 @@
           <w:bCs/>
           <w:lang w:val="en-US"/>
         </w:rPr>
-        <w:t>Han</w:t>
-      </w:r>
-      <w:r>
-        <w:rPr>
-          <w:b w:val="0"/>
-          <w:bCs/>
-          <w:lang w:val="en-US"/>
-        </w:rPr>
-        <w:t xml:space="preserve"> </w:t>
-      </w:r>
-      <w:r>
-        <w:rPr>
-          <w:b w:val="0"/>
-          <w:bCs/>
-          <w:lang w:val="en-US"/>
-        </w:rPr>
-        <w:t xml:space="preserve">C. </w:t>
-      </w:r>
-      <w:r>
-        <w:rPr>
-          <w:b w:val="0"/>
-          <w:bCs/>
-          <w:lang w:val="en-US"/>
-        </w:rPr>
-        <w:t>Face recognition with</w:t>
-      </w:r>
-      <w:r>
-        <w:rPr>
-          <w:b w:val="0"/>
-          <w:bCs/>
-          <w:lang w:val="en-US"/>
-        </w:rPr>
-        <w:t xml:space="preserve"> </w:t>
-      </w:r>
-      <w:r>
-        <w:rPr>
-          <w:b w:val="0"/>
-          <w:bCs/>
-          <w:lang w:val="en-US"/>
-        </w:rPr>
-        <w:t>contrastive convolution</w:t>
+        <w:t xml:space="preserve">Han C. </w:t>
+      </w:r>
+      <w:r>
+        <w:rPr>
+          <w:b w:val="0"/>
+          <w:bCs/>
+          <w:lang w:val="en-US"/>
+        </w:rPr>
+        <w:t>Face recognition with contrastive convolution</w:t>
       </w:r>
       <w:r>
         <w:rPr>
@@ -4332,23 +3945,7 @@
           <w:bCs/>
           <w:lang w:val="en-US"/>
         </w:rPr>
-        <w:t xml:space="preserve"> The European Conference on Computer</w:t>
-      </w:r>
-      <w:r>
-        <w:rPr>
-          <w:b w:val="0"/>
-          <w:bCs/>
-          <w:lang w:val="en-US"/>
-        </w:rPr>
-        <w:t xml:space="preserve"> </w:t>
-      </w:r>
-      <w:r>
-        <w:rPr>
-          <w:b w:val="0"/>
-          <w:bCs/>
-          <w:lang w:val="en-US"/>
-        </w:rPr>
-        <w:t>Vision (ECCV)</w:t>
+        <w:t xml:space="preserve"> The European Conference on Computer Vision (ECCV)</w:t>
       </w:r>
       <w:r>
         <w:rPr>
@@ -4409,7 +4006,62 @@
           <w:lang w:val="en-US"/>
         </w:rPr>
       </w:pPr>
-      <w:proofErr w:type="spellStart"/>
+      <w:r>
+        <w:rPr>
+          <w:b w:val="0"/>
+          <w:bCs/>
+          <w:lang w:val="en-US"/>
+        </w:rPr>
+        <w:t>Dalal S</w:t>
+      </w:r>
+      <w:r>
+        <w:rPr>
+          <w:b w:val="0"/>
+          <w:bCs/>
+          <w:lang w:val="en-US"/>
+        </w:rPr>
+        <w:t xml:space="preserve">. </w:t>
+      </w:r>
+      <w:r>
+        <w:rPr>
+          <w:b w:val="0"/>
+          <w:bCs/>
+          <w:lang w:val="en-US"/>
+        </w:rPr>
+        <w:t>Feature-based Sketch-Photo Matching for Face Recognition</w:t>
+      </w:r>
+      <w:r>
+        <w:rPr>
+          <w:b w:val="0"/>
+          <w:bCs/>
+          <w:lang w:val="en-US"/>
+        </w:rPr>
+        <w:t>/</w:t>
+      </w:r>
+      <w:r>
+        <w:rPr>
+          <w:b w:val="0"/>
+          <w:bCs/>
+          <w:lang w:val="en-US"/>
+        </w:rPr>
+        <w:t xml:space="preserve"> </w:t>
+      </w:r>
+      <w:r>
+        <w:rPr>
+          <w:b w:val="0"/>
+          <w:bCs/>
+          <w:lang w:val="en-US"/>
+        </w:rPr>
+        <w:t>S</w:t>
+      </w:r>
+      <w:r>
+        <w:rPr>
+          <w:b w:val="0"/>
+          <w:bCs/>
+          <w:lang w:val="en-US"/>
+        </w:rPr>
+        <w:t xml:space="preserve">. </w:t>
+      </w:r>
       <w:r>
         <w:rPr>
           <w:b w:val="0"/>
@@ -4418,14 +4070,21 @@
         </w:rPr>
         <w:t>Dalal</w:t>
       </w:r>
-      <w:proofErr w:type="spellEnd"/>
-      <w:r>
-        <w:rPr>
-          <w:b w:val="0"/>
-          <w:bCs/>
-          <w:lang w:val="en-US"/>
-        </w:rPr>
-        <w:t xml:space="preserve"> S</w:t>
+      <w:r>
+        <w:rPr>
+          <w:b w:val="0"/>
+          <w:bCs/>
+          <w:lang w:val="en-US"/>
+        </w:rPr>
+        <w:t xml:space="preserve">, </w:t>
+      </w:r>
+      <w:r>
+        <w:rPr>
+          <w:b w:val="0"/>
+          <w:bCs/>
+          <w:lang w:val="en-US"/>
+        </w:rPr>
+        <w:t>V</w:t>
       </w:r>
       <w:r>
         <w:rPr>
@@ -4441,31 +4100,15 @@
           <w:bCs/>
           <w:lang w:val="en-US"/>
         </w:rPr>
-        <w:t xml:space="preserve"> </w:t>
-      </w:r>
-      <w:r>
-        <w:rPr>
-          <w:b w:val="0"/>
-          <w:bCs/>
-          <w:lang w:val="en-US"/>
-        </w:rPr>
-        <w:t>Feature-based Sketch-Photo Matching for Face Recognition</w:t>
-      </w:r>
-      <w:r>
-        <w:rPr>
-          <w:b w:val="0"/>
-          <w:bCs/>
-          <w:lang w:val="en-US"/>
-        </w:rPr>
-        <w:t>/</w:t>
-      </w:r>
-      <w:r>
-        <w:rPr>
-          <w:b w:val="0"/>
-          <w:bCs/>
-          <w:lang w:val="en-US"/>
-        </w:rPr>
-        <w:t xml:space="preserve"> </w:t>
+        <w:t xml:space="preserve"> P. Vishwakarma</w:t>
+      </w:r>
+      <w:r>
+        <w:rPr>
+          <w:b w:val="0"/>
+          <w:bCs/>
+          <w:lang w:val="en-US"/>
+        </w:rPr>
+        <w:t xml:space="preserve">, </w:t>
       </w:r>
       <w:r>
         <w:rPr>
@@ -4481,40 +4124,6 @@
           <w:bCs/>
           <w:lang w:val="en-US"/>
         </w:rPr>
-        <w:t xml:space="preserve">. </w:t>
-      </w:r>
-      <w:proofErr w:type="spellStart"/>
-      <w:r>
-        <w:rPr>
-          <w:b w:val="0"/>
-          <w:bCs/>
-          <w:lang w:val="en-US"/>
-        </w:rPr>
-        <w:t>Dalal</w:t>
-      </w:r>
-      <w:proofErr w:type="spellEnd"/>
-      <w:r>
-        <w:rPr>
-          <w:b w:val="0"/>
-          <w:bCs/>
-          <w:lang w:val="en-US"/>
-        </w:rPr>
-        <w:t xml:space="preserve">, </w:t>
-      </w:r>
-      <w:r>
-        <w:rPr>
-          <w:b w:val="0"/>
-          <w:bCs/>
-          <w:lang w:val="en-US"/>
-        </w:rPr>
-        <w:t>V</w:t>
-      </w:r>
-      <w:r>
-        <w:rPr>
-          <w:b w:val="0"/>
-          <w:bCs/>
-          <w:lang w:val="en-US"/>
-        </w:rPr>
         <w:t>.</w:t>
       </w:r>
       <w:r>
@@ -4523,23 +4132,31 @@
           <w:bCs/>
           <w:lang w:val="en-US"/>
         </w:rPr>
-        <w:t xml:space="preserve"> P. Vishwakarma</w:t>
-      </w:r>
-      <w:r>
-        <w:rPr>
-          <w:b w:val="0"/>
-          <w:bCs/>
-          <w:lang w:val="en-US"/>
-        </w:rPr>
-        <w:t xml:space="preserve">, </w:t>
-      </w:r>
-      <w:r>
-        <w:rPr>
-          <w:b w:val="0"/>
-          <w:bCs/>
-          <w:lang w:val="en-US"/>
-        </w:rPr>
-        <w:t>S</w:t>
+        <w:t xml:space="preserve"> Kumar</w:t>
+      </w:r>
+      <w:r>
+        <w:rPr>
+          <w:b w:val="0"/>
+          <w:bCs/>
+          <w:lang w:val="en-US"/>
+        </w:rPr>
+        <w:t xml:space="preserve"> //</w:t>
+      </w:r>
+      <w:r>
+        <w:rPr>
+          <w:b w:val="0"/>
+          <w:bCs/>
+          <w:lang w:val="en-US"/>
+        </w:rPr>
+        <w:t xml:space="preserve"> </w:t>
+      </w:r>
+      <w:r>
+        <w:rPr>
+          <w:b w:val="0"/>
+          <w:bCs/>
+          <w:lang w:val="en-US"/>
+        </w:rPr>
+        <w:t>Procedia Computer Science</w:t>
       </w:r>
       <w:r>
         <w:rPr>
@@ -4555,31 +4172,23 @@
           <w:bCs/>
           <w:lang w:val="en-US"/>
         </w:rPr>
-        <w:t xml:space="preserve"> Kumar</w:t>
-      </w:r>
-      <w:r>
-        <w:rPr>
-          <w:b w:val="0"/>
-          <w:bCs/>
-          <w:lang w:val="en-US"/>
-        </w:rPr>
-        <w:t xml:space="preserve"> //</w:t>
-      </w:r>
-      <w:r>
-        <w:rPr>
-          <w:b w:val="0"/>
-          <w:bCs/>
-          <w:lang w:val="en-US"/>
-        </w:rPr>
-        <w:t xml:space="preserve"> </w:t>
-      </w:r>
-      <w:r>
-        <w:rPr>
-          <w:b w:val="0"/>
-          <w:bCs/>
-          <w:lang w:val="en-US"/>
-        </w:rPr>
-        <w:t>Procedia Computer Science</w:t>
+        <w:t xml:space="preserve"> </w:t>
+      </w:r>
+      <w:r>
+        <w:rPr>
+          <w:b w:val="0"/>
+          <w:bCs/>
+          <w:lang w:val="en-US"/>
+        </w:rPr>
+        <w:t xml:space="preserve">– </w:t>
+      </w:r>
+      <w:r>
+        <w:rPr>
+          <w:b w:val="0"/>
+          <w:bCs/>
+          <w:lang w:val="en-US"/>
+        </w:rPr>
+        <w:t>2020</w:t>
       </w:r>
       <w:r>
         <w:rPr>
@@ -4599,27 +4208,25 @@
       </w:r>
       <w:r>
         <w:rPr>
-          <w:b w:val="0"/>
-          <w:bCs/>
-          <w:lang w:val="en-US"/>
-        </w:rPr>
-        <w:t>–</w:t>
-      </w:r>
-      <w:r>
-        <w:rPr>
-          <w:b w:val="0"/>
-          <w:bCs/>
-          <w:lang w:val="en-US"/>
-        </w:rPr>
-        <w:t xml:space="preserve"> </w:t>
-      </w:r>
-      <w:r>
-        <w:rPr>
-          <w:b w:val="0"/>
-          <w:bCs/>
-          <w:lang w:val="en-US"/>
-        </w:rPr>
-        <w:t>2020</w:t>
+          <w:lang w:val="en-US"/>
+        </w:rPr>
+        <w:t xml:space="preserve">– </w:t>
+      </w:r>
+      <w:r>
+        <w:rPr>
+          <w:b w:val="0"/>
+          <w:bCs/>
+          <w:lang w:val="en-US"/>
+        </w:rPr>
+        <w:t>Vol.</w:t>
+      </w:r>
+      <w:r>
+        <w:rPr>
+          <w:b w:val="0"/>
+          <w:bCs/>
+          <w:lang w:val="en-US"/>
+        </w:rPr>
+        <w:t>167</w:t>
       </w:r>
       <w:r>
         <w:rPr>
@@ -4642,50 +4249,6 @@
           <w:lang w:val="en-US"/>
         </w:rPr>
         <w:t xml:space="preserve">– </w:t>
-      </w:r>
-      <w:r>
-        <w:rPr>
-          <w:b w:val="0"/>
-          <w:bCs/>
-          <w:lang w:val="en-US"/>
-        </w:rPr>
-        <w:t>Vol.</w:t>
-      </w:r>
-      <w:r>
-        <w:rPr>
-          <w:b w:val="0"/>
-          <w:bCs/>
-          <w:lang w:val="en-US"/>
-        </w:rPr>
-        <w:t>167</w:t>
-      </w:r>
-      <w:r>
-        <w:rPr>
-          <w:b w:val="0"/>
-          <w:bCs/>
-          <w:lang w:val="en-US"/>
-        </w:rPr>
-        <w:t>.</w:t>
-      </w:r>
-      <w:r>
-        <w:rPr>
-          <w:b w:val="0"/>
-          <w:bCs/>
-          <w:lang w:val="en-US"/>
-        </w:rPr>
-        <w:t xml:space="preserve"> </w:t>
-      </w:r>
-      <w:r>
-        <w:rPr>
-          <w:lang w:val="en-US"/>
-        </w:rPr>
-        <w:t>–</w:t>
-      </w:r>
-      <w:r>
-        <w:rPr>
-          <w:lang w:val="en-US"/>
-        </w:rPr>
-        <w:t xml:space="preserve"> </w:t>
       </w:r>
       <w:r>
         <w:rPr>
@@ -4742,23 +4305,45 @@
         </w:rPr>
         <w:t xml:space="preserve"> </w:t>
       </w:r>
-      <w:proofErr w:type="spellStart"/>
-      <w:r>
-        <w:rPr>
-          <w:b w:val="0"/>
-          <w:bCs/>
-          <w:lang w:val="en-US"/>
-        </w:rPr>
-        <w:t>Klare</w:t>
-      </w:r>
-      <w:proofErr w:type="spellEnd"/>
-      <w:r>
-        <w:rPr>
-          <w:b w:val="0"/>
-          <w:bCs/>
-          <w:lang w:val="en-US"/>
-        </w:rPr>
-        <w:t xml:space="preserve"> </w:t>
+      <w:r>
+        <w:rPr>
+          <w:b w:val="0"/>
+          <w:bCs/>
+          <w:lang w:val="en-US"/>
+        </w:rPr>
+        <w:t>Klare B</w:t>
+      </w:r>
+      <w:r>
+        <w:rPr>
+          <w:b w:val="0"/>
+          <w:bCs/>
+          <w:lang w:val="en-US"/>
+        </w:rPr>
+        <w:t>.</w:t>
+      </w:r>
+      <w:r>
+        <w:rPr>
+          <w:b w:val="0"/>
+          <w:bCs/>
+          <w:lang w:val="en-US"/>
+        </w:rPr>
+        <w:t xml:space="preserve"> </w:t>
+      </w:r>
+      <w:r>
+        <w:rPr>
+          <w:b w:val="0"/>
+          <w:bCs/>
+          <w:lang w:val="en-US"/>
+        </w:rPr>
+        <w:t>Sketch to Photo Matching: A Feature-based Approach</w:t>
+      </w:r>
+      <w:r>
+        <w:rPr>
+          <w:b w:val="0"/>
+          <w:bCs/>
+          <w:lang w:val="en-US"/>
+        </w:rPr>
+        <w:t xml:space="preserve"> / </w:t>
       </w:r>
       <w:r>
         <w:rPr>
@@ -4782,31 +4367,23 @@
           <w:bCs/>
           <w:lang w:val="en-US"/>
         </w:rPr>
-        <w:t xml:space="preserve"> </w:t>
-      </w:r>
-      <w:r>
-        <w:rPr>
-          <w:b w:val="0"/>
-          <w:bCs/>
-          <w:lang w:val="en-US"/>
-        </w:rPr>
-        <w:t>Sketch to Photo Matching: A Feature-based Approach</w:t>
-      </w:r>
-      <w:r>
-        <w:rPr>
-          <w:b w:val="0"/>
-          <w:bCs/>
-          <w:lang w:val="en-US"/>
-        </w:rPr>
-        <w:t xml:space="preserve"> / </w:t>
-      </w:r>
-      <w:r>
-        <w:rPr>
-          <w:b w:val="0"/>
-          <w:bCs/>
-          <w:lang w:val="en-US"/>
-        </w:rPr>
-        <w:t>B</w:t>
+        <w:t xml:space="preserve"> Klare</w:t>
+      </w:r>
+      <w:r>
+        <w:rPr>
+          <w:b w:val="0"/>
+          <w:bCs/>
+          <w:lang w:val="en-US"/>
+        </w:rPr>
+        <w:t xml:space="preserve">, </w:t>
+      </w:r>
+      <w:r>
+        <w:rPr>
+          <w:b w:val="0"/>
+          <w:bCs/>
+          <w:lang w:val="en-US"/>
+        </w:rPr>
+        <w:t>A</w:t>
       </w:r>
       <w:r>
         <w:rPr>
@@ -4822,33 +4399,29 @@
           <w:bCs/>
           <w:lang w:val="en-US"/>
         </w:rPr>
-        <w:t xml:space="preserve"> </w:t>
-      </w:r>
-      <w:proofErr w:type="spellStart"/>
-      <w:r>
-        <w:rPr>
-          <w:b w:val="0"/>
-          <w:bCs/>
-          <w:lang w:val="en-US"/>
-        </w:rPr>
-        <w:t>Klare</w:t>
-      </w:r>
-      <w:proofErr w:type="spellEnd"/>
-      <w:r>
-        <w:rPr>
-          <w:b w:val="0"/>
-          <w:bCs/>
-          <w:lang w:val="en-US"/>
-        </w:rPr>
-        <w:t xml:space="preserve">, </w:t>
-      </w:r>
-      <w:r>
-        <w:rPr>
-          <w:b w:val="0"/>
-          <w:bCs/>
-          <w:lang w:val="en-US"/>
-        </w:rPr>
-        <w:t>A</w:t>
+        <w:t xml:space="preserve"> K. Jain </w:t>
+      </w:r>
+      <w:r>
+        <w:rPr>
+          <w:b w:val="0"/>
+          <w:bCs/>
+          <w:lang w:val="en-US"/>
+        </w:rPr>
+        <w:t>//</w:t>
+      </w:r>
+      <w:r>
+        <w:rPr>
+          <w:lang w:val="en-US"/>
+        </w:rPr>
+        <w:t xml:space="preserve"> </w:t>
+      </w:r>
+      <w:r>
+        <w:rPr>
+          <w:b w:val="0"/>
+          <w:bCs/>
+          <w:lang w:val="en-US"/>
+        </w:rPr>
+        <w:t>Proceedings of SPIE - The International Society for Optical Engineering</w:t>
       </w:r>
       <w:r>
         <w:rPr>
@@ -4864,29 +4437,23 @@
           <w:bCs/>
           <w:lang w:val="en-US"/>
         </w:rPr>
-        <w:t xml:space="preserve"> K. Jain </w:t>
-      </w:r>
-      <w:r>
-        <w:rPr>
-          <w:b w:val="0"/>
-          <w:bCs/>
-          <w:lang w:val="en-US"/>
-        </w:rPr>
-        <w:t>//</w:t>
-      </w:r>
-      <w:r>
-        <w:rPr>
-          <w:lang w:val="en-US"/>
-        </w:rPr>
-        <w:t xml:space="preserve"> </w:t>
-      </w:r>
-      <w:r>
-        <w:rPr>
-          <w:b w:val="0"/>
-          <w:bCs/>
-          <w:lang w:val="en-US"/>
-        </w:rPr>
-        <w:t>Proceedings of SPIE - The International Society for Optical Engineering</w:t>
+        <w:t xml:space="preserve"> </w:t>
+      </w:r>
+      <w:r>
+        <w:rPr>
+          <w:b w:val="0"/>
+          <w:bCs/>
+          <w:lang w:val="en-US"/>
+        </w:rPr>
+        <w:t xml:space="preserve">– </w:t>
+      </w:r>
+      <w:r>
+        <w:rPr>
+          <w:b w:val="0"/>
+          <w:bCs/>
+          <w:lang w:val="en-US"/>
+        </w:rPr>
+        <w:t>2010</w:t>
       </w:r>
       <w:r>
         <w:rPr>
@@ -4918,7 +4485,7 @@
           <w:bCs/>
           <w:lang w:val="en-US"/>
         </w:rPr>
-        <w:t>2010</w:t>
+        <w:t xml:space="preserve"> Vol.7667</w:t>
       </w:r>
       <w:r>
         <w:rPr>
@@ -4950,47 +4517,7 @@
           <w:bCs/>
           <w:lang w:val="en-US"/>
         </w:rPr>
-        <w:t xml:space="preserve"> Vol.7667</w:t>
-      </w:r>
-      <w:r>
-        <w:rPr>
-          <w:b w:val="0"/>
-          <w:bCs/>
-          <w:lang w:val="en-US"/>
-        </w:rPr>
-        <w:t>.</w:t>
-      </w:r>
-      <w:r>
-        <w:rPr>
-          <w:b w:val="0"/>
-          <w:bCs/>
-          <w:lang w:val="en-US"/>
-        </w:rPr>
-        <w:t xml:space="preserve"> </w:t>
-      </w:r>
-      <w:r>
-        <w:rPr>
-          <w:b w:val="0"/>
-          <w:bCs/>
-          <w:lang w:val="en-US"/>
-        </w:rPr>
-        <w:t xml:space="preserve">– </w:t>
-      </w:r>
-      <w:r>
-        <w:rPr>
-          <w:b w:val="0"/>
-          <w:bCs/>
-          <w:lang w:val="en-US"/>
-        </w:rPr>
-        <w:t>№</w:t>
-      </w:r>
-      <w:r>
-        <w:rPr>
-          <w:b w:val="0"/>
-          <w:bCs/>
-          <w:lang w:val="en-US"/>
-        </w:rPr>
-        <w:t>766702</w:t>
+        <w:t>№766702</w:t>
       </w:r>
       <w:r>
         <w:rPr>
@@ -5023,23 +4550,13 @@
         </w:rPr>
         <w:t xml:space="preserve"> </w:t>
       </w:r>
-      <w:proofErr w:type="spellStart"/>
-      <w:r>
-        <w:rPr>
-          <w:b w:val="0"/>
-          <w:bCs/>
-          <w:lang w:val="en-US"/>
-        </w:rPr>
-        <w:t>Gatys</w:t>
-      </w:r>
-      <w:proofErr w:type="spellEnd"/>
-      <w:r>
-        <w:rPr>
-          <w:b w:val="0"/>
-          <w:bCs/>
-          <w:lang w:val="en-US"/>
-        </w:rPr>
-        <w:t xml:space="preserve"> </w:t>
+      <w:r>
+        <w:rPr>
+          <w:b w:val="0"/>
+          <w:bCs/>
+          <w:lang w:val="en-US"/>
+        </w:rPr>
+        <w:t xml:space="preserve">Gatys </w:t>
       </w:r>
       <w:r>
         <w:rPr>
@@ -5071,41 +4588,15 @@
           <w:bCs/>
           <w:lang w:val="en-US"/>
         </w:rPr>
-        <w:t xml:space="preserve"> / </w:t>
-      </w:r>
-      <w:r>
-        <w:rPr>
-          <w:b w:val="0"/>
-          <w:bCs/>
-          <w:lang w:val="en-US"/>
-        </w:rPr>
-        <w:t>L.</w:t>
-      </w:r>
-      <w:r>
-        <w:rPr>
-          <w:b w:val="0"/>
-          <w:bCs/>
-          <w:lang w:val="en-US"/>
-        </w:rPr>
-        <w:t xml:space="preserve">A. </w:t>
-      </w:r>
-      <w:proofErr w:type="spellStart"/>
-      <w:r>
-        <w:rPr>
-          <w:b w:val="0"/>
-          <w:bCs/>
-          <w:lang w:val="en-US"/>
-        </w:rPr>
-        <w:t>Gatys</w:t>
-      </w:r>
-      <w:proofErr w:type="spellEnd"/>
-      <w:r>
-        <w:rPr>
-          <w:b w:val="0"/>
-          <w:bCs/>
-          <w:lang w:val="en-US"/>
-        </w:rPr>
-        <w:t>, A</w:t>
+        <w:t xml:space="preserve"> / L.</w:t>
+      </w:r>
+      <w:r>
+        <w:rPr>
+          <w:b w:val="0"/>
+          <w:bCs/>
+          <w:lang w:val="en-US"/>
+        </w:rPr>
+        <w:t>A. Gatys, A</w:t>
       </w:r>
       <w:r>
         <w:rPr>
@@ -5131,23 +4622,13 @@
         </w:rPr>
         <w:t xml:space="preserve">. </w:t>
       </w:r>
-      <w:proofErr w:type="spellStart"/>
-      <w:r>
-        <w:rPr>
-          <w:b w:val="0"/>
-          <w:bCs/>
-          <w:lang w:val="en-US"/>
-        </w:rPr>
-        <w:t>Bethge</w:t>
-      </w:r>
-      <w:proofErr w:type="spellEnd"/>
-      <w:r>
-        <w:rPr>
-          <w:b w:val="0"/>
-          <w:bCs/>
-          <w:lang w:val="en-US"/>
-        </w:rPr>
-        <w:t xml:space="preserve"> </w:t>
+      <w:r>
+        <w:rPr>
+          <w:b w:val="0"/>
+          <w:bCs/>
+          <w:lang w:val="en-US"/>
+        </w:rPr>
+        <w:t xml:space="preserve">Bethge </w:t>
       </w:r>
       <w:r>
         <w:rPr>
@@ -5267,15 +4748,7 @@
           <w:bCs/>
           <w:lang w:val="en-US"/>
         </w:rPr>
-        <w:t>№</w:t>
-      </w:r>
-      <w:r>
-        <w:rPr>
-          <w:b w:val="0"/>
-          <w:bCs/>
-          <w:lang w:val="en-US"/>
-        </w:rPr>
-        <w:t>326</w:t>
+        <w:t>№326</w:t>
       </w:r>
       <w:r>
         <w:rPr>
@@ -5300,23 +4773,45 @@
           <w:lang w:val="en-US"/>
         </w:rPr>
       </w:pPr>
-      <w:proofErr w:type="spellStart"/>
-      <w:r>
-        <w:rPr>
-          <w:b w:val="0"/>
-          <w:bCs/>
-          <w:lang w:val="en-US"/>
-        </w:rPr>
-        <w:t>Ghiasi</w:t>
-      </w:r>
-      <w:proofErr w:type="spellEnd"/>
-      <w:r>
-        <w:rPr>
-          <w:b w:val="0"/>
-          <w:bCs/>
-          <w:lang w:val="en-US"/>
-        </w:rPr>
-        <w:t xml:space="preserve"> </w:t>
+      <w:r>
+        <w:rPr>
+          <w:b w:val="0"/>
+          <w:bCs/>
+          <w:lang w:val="en-US"/>
+        </w:rPr>
+        <w:t>Ghiasi G</w:t>
+      </w:r>
+      <w:r>
+        <w:rPr>
+          <w:b w:val="0"/>
+          <w:bCs/>
+          <w:lang w:val="en-US"/>
+        </w:rPr>
+        <w:t>.</w:t>
+      </w:r>
+      <w:r>
+        <w:rPr>
+          <w:b w:val="0"/>
+          <w:bCs/>
+          <w:lang w:val="en-US"/>
+        </w:rPr>
+        <w:t xml:space="preserve"> </w:t>
+      </w:r>
+      <w:r>
+        <w:rPr>
+          <w:b w:val="0"/>
+          <w:bCs/>
+          <w:lang w:val="en-US"/>
+        </w:rPr>
+        <w:t>Exploring the structure of a real-time, arbitrary neural artistic stylization network</w:t>
+      </w:r>
+      <w:r>
+        <w:rPr>
+          <w:b w:val="0"/>
+          <w:bCs/>
+          <w:lang w:val="en-US"/>
+        </w:rPr>
+        <w:t xml:space="preserve">/ </w:t>
       </w:r>
       <w:r>
         <w:rPr>
@@ -5340,31 +4835,7 @@
           <w:bCs/>
           <w:lang w:val="en-US"/>
         </w:rPr>
-        <w:t xml:space="preserve"> </w:t>
-      </w:r>
-      <w:r>
-        <w:rPr>
-          <w:b w:val="0"/>
-          <w:bCs/>
-          <w:lang w:val="en-US"/>
-        </w:rPr>
-        <w:t>Exploring the structure of a real-time, arbitrary neural artistic stylization network</w:t>
-      </w:r>
-      <w:r>
-        <w:rPr>
-          <w:b w:val="0"/>
-          <w:bCs/>
-          <w:lang w:val="en-US"/>
-        </w:rPr>
-        <w:t xml:space="preserve">/ </w:t>
-      </w:r>
-      <w:r>
-        <w:rPr>
-          <w:b w:val="0"/>
-          <w:bCs/>
-          <w:lang w:val="en-US"/>
-        </w:rPr>
-        <w:t>G</w:t>
+        <w:t xml:space="preserve"> Ghiasi, H</w:t>
       </w:r>
       <w:r>
         <w:rPr>
@@ -5380,25 +4851,7 @@
           <w:bCs/>
           <w:lang w:val="en-US"/>
         </w:rPr>
-        <w:t xml:space="preserve"> </w:t>
-      </w:r>
-      <w:proofErr w:type="spellStart"/>
-      <w:r>
-        <w:rPr>
-          <w:b w:val="0"/>
-          <w:bCs/>
-          <w:lang w:val="en-US"/>
-        </w:rPr>
-        <w:t>Ghiasi</w:t>
-      </w:r>
-      <w:proofErr w:type="spellEnd"/>
-      <w:r>
-        <w:rPr>
-          <w:b w:val="0"/>
-          <w:bCs/>
-          <w:lang w:val="en-US"/>
-        </w:rPr>
-        <w:t>, H</w:t>
+        <w:t xml:space="preserve"> Lee, M</w:t>
       </w:r>
       <w:r>
         <w:rPr>
@@ -5414,7 +4867,7 @@
           <w:bCs/>
           <w:lang w:val="en-US"/>
         </w:rPr>
-        <w:t xml:space="preserve"> Lee, M</w:t>
+        <w:t xml:space="preserve"> Kudlur, V</w:t>
       </w:r>
       <w:r>
         <w:rPr>
@@ -5430,25 +4883,7 @@
           <w:bCs/>
           <w:lang w:val="en-US"/>
         </w:rPr>
-        <w:t xml:space="preserve"> </w:t>
-      </w:r>
-      <w:proofErr w:type="spellStart"/>
-      <w:r>
-        <w:rPr>
-          <w:b w:val="0"/>
-          <w:bCs/>
-          <w:lang w:val="en-US"/>
-        </w:rPr>
-        <w:t>Kudlur</w:t>
-      </w:r>
-      <w:proofErr w:type="spellEnd"/>
-      <w:r>
-        <w:rPr>
-          <w:b w:val="0"/>
-          <w:bCs/>
-          <w:lang w:val="en-US"/>
-        </w:rPr>
-        <w:t>, V</w:t>
+        <w:t xml:space="preserve"> Dumoulin, J</w:t>
       </w:r>
       <w:r>
         <w:rPr>
@@ -5464,34 +4899,8 @@
           <w:bCs/>
           <w:lang w:val="en-US"/>
         </w:rPr>
-        <w:t xml:space="preserve"> Dumoulin, J</w:t>
-      </w:r>
-      <w:r>
-        <w:rPr>
-          <w:b w:val="0"/>
-          <w:bCs/>
-          <w:lang w:val="en-US"/>
-        </w:rPr>
-        <w:t>.</w:t>
-      </w:r>
-      <w:r>
-        <w:rPr>
-          <w:b w:val="0"/>
-          <w:bCs/>
-          <w:lang w:val="en-US"/>
-        </w:rPr>
-        <w:t xml:space="preserve"> </w:t>
-      </w:r>
-      <w:proofErr w:type="spellStart"/>
-      <w:r>
-        <w:rPr>
-          <w:b w:val="0"/>
-          <w:bCs/>
-          <w:lang w:val="en-US"/>
-        </w:rPr>
-        <w:t>Shlens</w:t>
-      </w:r>
-      <w:proofErr w:type="spellEnd"/>
+        <w:t xml:space="preserve"> Shlens</w:t>
+      </w:r>
       <w:r>
         <w:rPr>
           <w:b w:val="0"/>
@@ -5561,7 +4970,6 @@
           <w:bCs/>
           <w:lang w:val="en-US"/>
         </w:rPr>
-        <w:lastRenderedPageBreak/>
         <w:t>Amos</w:t>
       </w:r>
       <w:r>
@@ -5580,23 +4988,13 @@
         </w:rPr>
         <w:t xml:space="preserve">B. </w:t>
       </w:r>
-      <w:proofErr w:type="spellStart"/>
-      <w:r>
-        <w:rPr>
-          <w:b w:val="0"/>
-          <w:bCs/>
-          <w:lang w:val="en-US"/>
-        </w:rPr>
-        <w:t>Openface</w:t>
-      </w:r>
-      <w:proofErr w:type="spellEnd"/>
-      <w:r>
-        <w:rPr>
-          <w:b w:val="0"/>
-          <w:bCs/>
-          <w:lang w:val="en-US"/>
-        </w:rPr>
-        <w:t>: A general-purpose face recognition library with mobile applications</w:t>
+      <w:r>
+        <w:rPr>
+          <w:b w:val="0"/>
+          <w:bCs/>
+          <w:lang w:val="en-US"/>
+        </w:rPr>
+        <w:t>Openface: A general-purpose face recognition library with mobile applications</w:t>
       </w:r>
       <w:r>
         <w:rPr>
@@ -5612,36 +5010,8 @@
           <w:bCs/>
           <w:lang w:val="en-US"/>
         </w:rPr>
-        <w:t xml:space="preserve">B. Amos, B. </w:t>
-      </w:r>
-      <w:proofErr w:type="spellStart"/>
-      <w:r>
-        <w:rPr>
-          <w:b w:val="0"/>
-          <w:bCs/>
-          <w:lang w:val="en-US"/>
-        </w:rPr>
-        <w:t>Ludwiczuk</w:t>
-      </w:r>
-      <w:proofErr w:type="spellEnd"/>
-      <w:r>
-        <w:rPr>
-          <w:b w:val="0"/>
-          <w:bCs/>
-          <w:lang w:val="en-US"/>
-        </w:rPr>
-        <w:t xml:space="preserve">, M. </w:t>
-      </w:r>
-      <w:proofErr w:type="spellStart"/>
-      <w:r>
-        <w:rPr>
-          <w:b w:val="0"/>
-          <w:bCs/>
-          <w:lang w:val="en-US"/>
-        </w:rPr>
-        <w:t>Satyanarayanan</w:t>
-      </w:r>
-      <w:proofErr w:type="spellEnd"/>
+        <w:t>B. Amos, B. Ludwiczuk, M. Satyanarayanan</w:t>
+      </w:r>
       <w:r>
         <w:rPr>
           <w:b w:val="0"/>
@@ -5699,165 +5069,6 @@
     </w:sectPr>
   </w:body>
 </w:document>
-</file>
-
-<file path=word/comments.xml><?xml version="1.0" encoding="utf-8"?>
-<w:comments xmlns:wpc="http://schemas.microsoft.com/office/word/2010/wordprocessingCanvas" xmlns:cx="http://schemas.microsoft.com/office/drawing/2014/chartex" xmlns:cx1="http://schemas.microsoft.com/office/drawing/2015/9/8/chartex" xmlns:cx2="http://schemas.microsoft.com/office/drawing/2015/10/21/chartex" xmlns:cx3="http://schemas.microsoft.com/office/drawing/2016/5/9/chartex" xmlns:cx4="http://schemas.microsoft.com/office/drawing/2016/5/10/chartex" xmlns:cx5="http://schemas.microsoft.com/office/drawing/2016/5/11/chartex" xmlns:cx6="http://schemas.microsoft.com/office/drawing/2016/5/12/chartex" xmlns:cx7="http://schemas.microsoft.com/office/drawing/2016/5/13/chartex" xmlns:cx8="http://schemas.microsoft.com/office/drawing/2016/5/14/chartex" xmlns:mc="http://schemas.openxmlformats.org/markup-compatibility/2006" xmlns:aink="http://schemas.microsoft.com/office/drawing/2016/ink" xmlns:am3d="http://schemas.microsoft.com/office/drawing/2017/model3d" xmlns:o="urn:schemas-microsoft-com:office:office" xmlns:r="http://schemas.openxmlformats.org/officeDocument/2006/relationships" xmlns:m="http://schemas.openxmlformats.org/officeDocument/2006/math" xmlns:v="urn:schemas-microsoft-com:vml" xmlns:wp14="http://schemas.microsoft.com/office/word/2010/wordprocessingDrawing" xmlns:wp="http://schemas.openxmlformats.org/drawingml/2006/wordprocessingDrawing" xmlns:w10="urn:schemas-microsoft-com:office:word" xmlns:w="http://schemas.openxmlformats.org/wordprocessingml/2006/main" xmlns:w14="http://schemas.microsoft.com/office/word/2010/wordml" xmlns:w15="http://schemas.microsoft.com/office/word/2012/wordml" xmlns:w16cex="http://schemas.microsoft.com/office/word/2018/wordml/cex" xmlns:w16cid="http://schemas.microsoft.com/office/word/2016/wordml/cid" xmlns:w16="http://schemas.microsoft.com/office/word/2018/wordml" xmlns:w16se="http://schemas.microsoft.com/office/word/2015/wordml/symex" xmlns:wpg="http://schemas.microsoft.com/office/word/2010/wordprocessingGroup" xmlns:wpi="http://schemas.microsoft.com/office/word/2010/wordprocessingInk" xmlns:wne="http://schemas.microsoft.com/office/word/2006/wordml" xmlns:wps="http://schemas.microsoft.com/office/word/2010/wordprocessingShape" mc:Ignorable="w14 w15 w16se w16cid w16 w16cex wp14">
-  <w:comment w:id="0" w:author="Alexey Maksimov" w:date="2022-03-14T14:20:00Z" w:initials="AM">
-    <w:p>
-      <w:pPr>
-        <w:pStyle w:val="af6"/>
-      </w:pPr>
-      <w:r>
-        <w:rPr>
-          <w:rStyle w:val="af5"/>
-        </w:rPr>
-        <w:annotationRef/>
-      </w:r>
-      <w:r>
-        <w:t xml:space="preserve">Короче, я понял, что проще и быстрее будет переписать за тебя тезисы вместо </w:t>
-      </w:r>
-      <w:proofErr w:type="gramStart"/>
-      <w:r>
-        <w:t>того ,чтобы</w:t>
-      </w:r>
-      <w:proofErr w:type="gramEnd"/>
-      <w:r>
-        <w:t xml:space="preserve"> писать замечания</w:t>
-      </w:r>
-    </w:p>
-    <w:p>
-      <w:pPr>
-        <w:pStyle w:val="af6"/>
-      </w:pPr>
-    </w:p>
-    <w:p>
-      <w:pPr>
-        <w:pStyle w:val="af6"/>
-      </w:pPr>
-      <w:r>
-        <w:t>Тем более, что уже середина марта</w:t>
-      </w:r>
-    </w:p>
-    <w:p>
-      <w:pPr>
-        <w:pStyle w:val="af6"/>
-      </w:pPr>
-    </w:p>
-    <w:p>
-      <w:pPr>
-        <w:pStyle w:val="af6"/>
-      </w:pPr>
-      <w:r>
-        <w:t>ПИШИ КОД!</w:t>
-      </w:r>
-    </w:p>
-  </w:comment>
-  <w:comment w:id="1" w:author="Alexey Maksimov" w:date="2022-03-14T14:00:00Z" w:initials="AM">
-    <w:p>
-      <w:pPr>
-        <w:pStyle w:val="af6"/>
-      </w:pPr>
-      <w:r>
-        <w:rPr>
-          <w:rStyle w:val="af5"/>
-        </w:rPr>
-        <w:annotationRef/>
-      </w:r>
-      <w:r>
-        <w:t>Если не будем помещаться в 4 страницы, то удалим эту иллюстрацию</w:t>
-      </w:r>
-    </w:p>
-  </w:comment>
-  <w:comment w:id="2" w:author="Alexey Maksimov" w:date="2022-03-14T14:02:00Z" w:initials="AM">
-    <w:p>
-      <w:pPr>
-        <w:pStyle w:val="af6"/>
-      </w:pPr>
-      <w:r>
-        <w:rPr>
-          <w:rStyle w:val="af5"/>
-        </w:rPr>
-        <w:annotationRef/>
-      </w:r>
-      <w:r>
-        <w:t xml:space="preserve">Сюда надо будет вставить пример из </w:t>
-      </w:r>
-      <w:proofErr w:type="spellStart"/>
-      <w:r>
-        <w:t>датасета</w:t>
-      </w:r>
-      <w:proofErr w:type="spellEnd"/>
-    </w:p>
-  </w:comment>
-  <w:comment w:id="4" w:author="Alexey Maksimov" w:date="2022-03-14T14:04:00Z" w:initials="AM">
-    <w:p>
-      <w:pPr>
-        <w:pStyle w:val="af6"/>
-      </w:pPr>
-      <w:r>
-        <w:rPr>
-          <w:rStyle w:val="af5"/>
-        </w:rPr>
-        <w:annotationRef/>
-      </w:r>
-      <w:r>
-        <w:t>Если найдем какой-нибудь годный способ переносить стиль фото на наброски, то добавим еще раздел в экспериментальное исследование и строчку в таблицу</w:t>
-      </w:r>
-    </w:p>
-    <w:p>
-      <w:pPr>
-        <w:pStyle w:val="af6"/>
-      </w:pPr>
-    </w:p>
-    <w:p>
-      <w:pPr>
-        <w:pStyle w:val="af6"/>
-      </w:pPr>
-      <w:r>
-        <w:t xml:space="preserve">В крайнем случае и так сойдет, это </w:t>
-      </w:r>
-      <w:r>
-        <w:rPr>
-          <w:lang w:val="en-US"/>
-        </w:rPr>
-        <w:t>PIT</w:t>
-      </w:r>
-      <w:r>
-        <w:t xml:space="preserve">, а не </w:t>
-      </w:r>
-      <w:r>
-        <w:t>IEEE/CVF</w:t>
-      </w:r>
-    </w:p>
-  </w:comment>
-  <w:comment w:id="6" w:author="Alexey Maksimov" w:date="2022-03-14T14:19:00Z" w:initials="AM">
-    <w:p>
-      <w:pPr>
-        <w:pStyle w:val="af6"/>
-      </w:pPr>
-      <w:r>
-        <w:rPr>
-          <w:rStyle w:val="af5"/>
-        </w:rPr>
-        <w:annotationRef/>
-      </w:r>
-      <w:r>
-        <w:t>В 1,1 раз тоже сгодится, каких-то фантастических результатов особо не жди</w:t>
-      </w:r>
-    </w:p>
-  </w:comment>
-</w:comments>
-</file>
-
-<file path=word/commentsExtended.xml><?xml version="1.0" encoding="utf-8"?>
-<w15:commentsEx xmlns:wpc="http://schemas.microsoft.com/office/word/2010/wordprocessingCanvas" xmlns:cx="http://schemas.microsoft.com/office/drawing/2014/chartex" xmlns:cx1="http://schemas.microsoft.com/office/drawing/2015/9/8/chartex" xmlns:cx2="http://schemas.microsoft.com/office/drawing/2015/10/21/chartex" xmlns:cx3="http://schemas.microsoft.com/office/drawing/2016/5/9/chartex" xmlns:cx4="http://schemas.microsoft.com/office/drawing/2016/5/10/chartex" xmlns:cx5="http://schemas.microsoft.com/office/drawing/2016/5/11/chartex" xmlns:cx6="http://schemas.microsoft.com/office/drawing/2016/5/12/chartex" xmlns:cx7="http://schemas.microsoft.com/office/drawing/2016/5/13/chartex" xmlns:cx8="http://schemas.microsoft.com/office/drawing/2016/5/14/chartex" xmlns:mc="http://schemas.openxmlformats.org/markup-compatibility/2006" xmlns:aink="http://schemas.microsoft.com/office/drawing/2016/ink" xmlns:am3d="http://schemas.microsoft.com/office/drawing/2017/model3d" xmlns:o="urn:schemas-microsoft-com:office:office" xmlns:r="http://schemas.openxmlformats.org/officeDocument/2006/relationships" xmlns:m="http://schemas.openxmlformats.org/officeDocument/2006/math" xmlns:v="urn:schemas-microsoft-com:vml" xmlns:wp14="http://schemas.microsoft.com/office/word/2010/wordprocessingDrawing" xmlns:wp="http://schemas.openxmlformats.org/drawingml/2006/wordprocessingDrawing" xmlns:w10="urn:schemas-microsoft-com:office:word" xmlns:w="http://schemas.openxmlformats.org/wordprocessingml/2006/main" xmlns:w14="http://schemas.microsoft.com/office/word/2010/wordml" xmlns:w15="http://schemas.microsoft.com/office/word/2012/wordml" xmlns:w16cex="http://schemas.microsoft.com/office/word/2018/wordml/cex" xmlns:w16cid="http://schemas.microsoft.com/office/word/2016/wordml/cid" xmlns:w16="http://schemas.microsoft.com/office/word/2018/wordml" xmlns:w16se="http://schemas.microsoft.com/office/word/2015/wordml/symex" xmlns:wpg="http://schemas.microsoft.com/office/word/2010/wordprocessingGroup" xmlns:wpi="http://schemas.microsoft.com/office/word/2010/wordprocessingInk" xmlns:wne="http://schemas.microsoft.com/office/word/2006/wordml" xmlns:wps="http://schemas.microsoft.com/office/word/2010/wordprocessingShape" mc:Ignorable="w14 w15 w16se w16cid w16 w16cex wp14">
-  <w15:commentEx w15:paraId="128D4BE5" w15:done="0"/>
-  <w15:commentEx w15:paraId="53C547A5" w15:done="0"/>
-  <w15:commentEx w15:paraId="15F6C2EB" w15:done="0"/>
-  <w15:commentEx w15:paraId="63CE4745" w15:done="0"/>
-  <w15:commentEx w15:paraId="6299ED66" w15:done="0"/>
-</w15:commentsEx>
 </file>
 
 <file path=word/commentsExtensible.xml><?xml version="1.0" encoding="utf-8"?>
@@ -5881,7 +5092,7 @@
 </file>
 
 <file path=word/endnotes.xml><?xml version="1.0" encoding="utf-8"?>
-<w:endnotes xmlns:wpc="http://schemas.microsoft.com/office/word/2010/wordprocessingCanvas" xmlns:cx="http://schemas.microsoft.com/office/drawing/2014/chartex" xmlns:cx1="http://schemas.microsoft.com/office/drawing/2015/9/8/chartex" xmlns:cx2="http://schemas.microsoft.com/office/drawing/2015/10/21/chartex" xmlns:cx3="http://schemas.microsoft.com/office/drawing/2016/5/9/chartex" xmlns:cx4="http://schemas.microsoft.com/office/drawing/2016/5/10/chartex" xmlns:cx5="http://schemas.microsoft.com/office/drawing/2016/5/11/chartex" xmlns:cx6="http://schemas.microsoft.com/office/drawing/2016/5/12/chartex" xmlns:cx7="http://schemas.microsoft.com/office/drawing/2016/5/13/chartex" xmlns:cx8="http://schemas.microsoft.com/office/drawing/2016/5/14/chartex" xmlns:mc="http://schemas.openxmlformats.org/markup-compatibility/2006" xmlns:aink="http://schemas.microsoft.com/office/drawing/2016/ink" xmlns:am3d="http://schemas.microsoft.com/office/drawing/2017/model3d" xmlns:o="urn:schemas-microsoft-com:office:office" xmlns:r="http://schemas.openxmlformats.org/officeDocument/2006/relationships" xmlns:m="http://schemas.openxmlformats.org/officeDocument/2006/math" xmlns:v="urn:schemas-microsoft-com:vml" xmlns:wp14="http://schemas.microsoft.com/office/word/2010/wordprocessingDrawing" xmlns:wp="http://schemas.openxmlformats.org/drawingml/2006/wordprocessingDrawing" xmlns:w10="urn:schemas-microsoft-com:office:word" xmlns:w="http://schemas.openxmlformats.org/wordprocessingml/2006/main" xmlns:w14="http://schemas.microsoft.com/office/word/2010/wordml" xmlns:w15="http://schemas.microsoft.com/office/word/2012/wordml" xmlns:w16cex="http://schemas.microsoft.com/office/word/2018/wordml/cex" xmlns:w16cid="http://schemas.microsoft.com/office/word/2016/wordml/cid" xmlns:w16="http://schemas.microsoft.com/office/word/2018/wordml" xmlns:w16se="http://schemas.microsoft.com/office/word/2015/wordml/symex" xmlns:wpg="http://schemas.microsoft.com/office/word/2010/wordprocessingGroup" xmlns:wpi="http://schemas.microsoft.com/office/word/2010/wordprocessingInk" xmlns:wne="http://schemas.microsoft.com/office/word/2006/wordml" xmlns:wps="http://schemas.microsoft.com/office/word/2010/wordprocessingShape" mc:Ignorable="w14 w15 w16se w16cid w16 w16cex wp14">
+<w:endnotes xmlns:wpc="http://schemas.microsoft.com/office/word/2010/wordprocessingCanvas" xmlns:cx="http://schemas.microsoft.com/office/drawing/2014/chartex" xmlns:mc="http://schemas.openxmlformats.org/markup-compatibility/2006" xmlns:o="urn:schemas-microsoft-com:office:office" xmlns:r="http://schemas.openxmlformats.org/officeDocument/2006/relationships" xmlns:m="http://schemas.openxmlformats.org/officeDocument/2006/math" xmlns:v="urn:schemas-microsoft-com:vml" xmlns:wp14="http://schemas.microsoft.com/office/word/2010/wordprocessingDrawing" xmlns:wp="http://schemas.openxmlformats.org/drawingml/2006/wordprocessingDrawing" xmlns:w10="urn:schemas-microsoft-com:office:word" xmlns:w="http://schemas.openxmlformats.org/wordprocessingml/2006/main" xmlns:w14="http://schemas.microsoft.com/office/word/2010/wordml" xmlns:w15="http://schemas.microsoft.com/office/word/2012/wordml" xmlns:w16se="http://schemas.microsoft.com/office/word/2015/wordml/symex" xmlns:wpg="http://schemas.microsoft.com/office/word/2010/wordprocessingGroup" xmlns:wpi="http://schemas.microsoft.com/office/word/2010/wordprocessingInk" xmlns:wne="http://schemas.microsoft.com/office/word/2006/wordml" xmlns:wps="http://schemas.microsoft.com/office/word/2010/wordprocessingShape" mc:Ignorable="w14 w15 w16se wp14">
   <w:endnote w:type="separator" w:id="-1">
     <w:p>
       <w:pPr>
@@ -5906,7 +5117,7 @@
 </file>
 
 <file path=word/footnotes.xml><?xml version="1.0" encoding="utf-8"?>
-<w:footnotes xmlns:wpc="http://schemas.microsoft.com/office/word/2010/wordprocessingCanvas" xmlns:cx="http://schemas.microsoft.com/office/drawing/2014/chartex" xmlns:cx1="http://schemas.microsoft.com/office/drawing/2015/9/8/chartex" xmlns:cx2="http://schemas.microsoft.com/office/drawing/2015/10/21/chartex" xmlns:cx3="http://schemas.microsoft.com/office/drawing/2016/5/9/chartex" xmlns:cx4="http://schemas.microsoft.com/office/drawing/2016/5/10/chartex" xmlns:cx5="http://schemas.microsoft.com/office/drawing/2016/5/11/chartex" xmlns:cx6="http://schemas.microsoft.com/office/drawing/2016/5/12/chartex" xmlns:cx7="http://schemas.microsoft.com/office/drawing/2016/5/13/chartex" xmlns:cx8="http://schemas.microsoft.com/office/drawing/2016/5/14/chartex" xmlns:mc="http://schemas.openxmlformats.org/markup-compatibility/2006" xmlns:aink="http://schemas.microsoft.com/office/drawing/2016/ink" xmlns:am3d="http://schemas.microsoft.com/office/drawing/2017/model3d" xmlns:o="urn:schemas-microsoft-com:office:office" xmlns:r="http://schemas.openxmlformats.org/officeDocument/2006/relationships" xmlns:m="http://schemas.openxmlformats.org/officeDocument/2006/math" xmlns:v="urn:schemas-microsoft-com:vml" xmlns:wp14="http://schemas.microsoft.com/office/word/2010/wordprocessingDrawing" xmlns:wp="http://schemas.openxmlformats.org/drawingml/2006/wordprocessingDrawing" xmlns:w10="urn:schemas-microsoft-com:office:word" xmlns:w="http://schemas.openxmlformats.org/wordprocessingml/2006/main" xmlns:w14="http://schemas.microsoft.com/office/word/2010/wordml" xmlns:w15="http://schemas.microsoft.com/office/word/2012/wordml" xmlns:w16cex="http://schemas.microsoft.com/office/word/2018/wordml/cex" xmlns:w16cid="http://schemas.microsoft.com/office/word/2016/wordml/cid" xmlns:w16="http://schemas.microsoft.com/office/word/2018/wordml" xmlns:w16se="http://schemas.microsoft.com/office/word/2015/wordml/symex" xmlns:wpg="http://schemas.microsoft.com/office/word/2010/wordprocessingGroup" xmlns:wpi="http://schemas.microsoft.com/office/word/2010/wordprocessingInk" xmlns:wne="http://schemas.microsoft.com/office/word/2006/wordml" xmlns:wps="http://schemas.microsoft.com/office/word/2010/wordprocessingShape" mc:Ignorable="w14 w15 w16se w16cid w16 w16cex wp14">
+<w:footnotes xmlns:wpc="http://schemas.microsoft.com/office/word/2010/wordprocessingCanvas" xmlns:cx="http://schemas.microsoft.com/office/drawing/2014/chartex" xmlns:mc="http://schemas.openxmlformats.org/markup-compatibility/2006" xmlns:o="urn:schemas-microsoft-com:office:office" xmlns:r="http://schemas.openxmlformats.org/officeDocument/2006/relationships" xmlns:m="http://schemas.openxmlformats.org/officeDocument/2006/math" xmlns:v="urn:schemas-microsoft-com:vml" xmlns:wp14="http://schemas.microsoft.com/office/word/2010/wordprocessingDrawing" xmlns:wp="http://schemas.openxmlformats.org/drawingml/2006/wordprocessingDrawing" xmlns:w10="urn:schemas-microsoft-com:office:word" xmlns:w="http://schemas.openxmlformats.org/wordprocessingml/2006/main" xmlns:w14="http://schemas.microsoft.com/office/word/2010/wordml" xmlns:w15="http://schemas.microsoft.com/office/word/2012/wordml" xmlns:w16se="http://schemas.microsoft.com/office/word/2015/wordml/symex" xmlns:wpg="http://schemas.microsoft.com/office/word/2010/wordprocessingGroup" xmlns:wpi="http://schemas.microsoft.com/office/word/2010/wordprocessingInk" xmlns:wne="http://schemas.microsoft.com/office/word/2006/wordml" xmlns:wps="http://schemas.microsoft.com/office/word/2010/wordprocessingShape" mc:Ignorable="w14 w15 w16se wp14">
   <w:footnote w:type="separator" w:id="-1">
     <w:p>
       <w:pPr>
@@ -5931,7 +5142,7 @@
 </file>
 
 <file path=word/numbering.xml><?xml version="1.0" encoding="utf-8"?>
-<w:numbering xmlns:wpc="http://schemas.microsoft.com/office/word/2010/wordprocessingCanvas" xmlns:cx="http://schemas.microsoft.com/office/drawing/2014/chartex" xmlns:cx1="http://schemas.microsoft.com/office/drawing/2015/9/8/chartex" xmlns:cx2="http://schemas.microsoft.com/office/drawing/2015/10/21/chartex" xmlns:cx3="http://schemas.microsoft.com/office/drawing/2016/5/9/chartex" xmlns:cx4="http://schemas.microsoft.com/office/drawing/2016/5/10/chartex" xmlns:cx5="http://schemas.microsoft.com/office/drawing/2016/5/11/chartex" xmlns:cx6="http://schemas.microsoft.com/office/drawing/2016/5/12/chartex" xmlns:cx7="http://schemas.microsoft.com/office/drawing/2016/5/13/chartex" xmlns:cx8="http://schemas.microsoft.com/office/drawing/2016/5/14/chartex" xmlns:mc="http://schemas.openxmlformats.org/markup-compatibility/2006" xmlns:aink="http://schemas.microsoft.com/office/drawing/2016/ink" xmlns:am3d="http://schemas.microsoft.com/office/drawing/2017/model3d" xmlns:o="urn:schemas-microsoft-com:office:office" xmlns:r="http://schemas.openxmlformats.org/officeDocument/2006/relationships" xmlns:m="http://schemas.openxmlformats.org/officeDocument/2006/math" xmlns:v="urn:schemas-microsoft-com:vml" xmlns:wp14="http://schemas.microsoft.com/office/word/2010/wordprocessingDrawing" xmlns:wp="http://schemas.openxmlformats.org/drawingml/2006/wordprocessingDrawing" xmlns:w10="urn:schemas-microsoft-com:office:word" xmlns:w="http://schemas.openxmlformats.org/wordprocessingml/2006/main" xmlns:w14="http://schemas.microsoft.com/office/word/2010/wordml" xmlns:w15="http://schemas.microsoft.com/office/word/2012/wordml" xmlns:w16cex="http://schemas.microsoft.com/office/word/2018/wordml/cex" xmlns:w16cid="http://schemas.microsoft.com/office/word/2016/wordml/cid" xmlns:w16="http://schemas.microsoft.com/office/word/2018/wordml" xmlns:w16se="http://schemas.microsoft.com/office/word/2015/wordml/symex" xmlns:wpg="http://schemas.microsoft.com/office/word/2010/wordprocessingGroup" xmlns:wpi="http://schemas.microsoft.com/office/word/2010/wordprocessingInk" xmlns:wne="http://schemas.microsoft.com/office/word/2006/wordml" xmlns:wps="http://schemas.microsoft.com/office/word/2010/wordprocessingShape" mc:Ignorable="w14 w15 w16se w16cid w16 w16cex wp14">
+<w:numbering xmlns:wpc="http://schemas.microsoft.com/office/word/2010/wordprocessingCanvas" xmlns:cx="http://schemas.microsoft.com/office/drawing/2014/chartex" xmlns:mc="http://schemas.openxmlformats.org/markup-compatibility/2006" xmlns:o="urn:schemas-microsoft-com:office:office" xmlns:r="http://schemas.openxmlformats.org/officeDocument/2006/relationships" xmlns:m="http://schemas.openxmlformats.org/officeDocument/2006/math" xmlns:v="urn:schemas-microsoft-com:vml" xmlns:wp14="http://schemas.microsoft.com/office/word/2010/wordprocessingDrawing" xmlns:wp="http://schemas.openxmlformats.org/drawingml/2006/wordprocessingDrawing" xmlns:w10="urn:schemas-microsoft-com:office:word" xmlns:w="http://schemas.openxmlformats.org/wordprocessingml/2006/main" xmlns:w14="http://schemas.microsoft.com/office/word/2010/wordml" xmlns:w15="http://schemas.microsoft.com/office/word/2012/wordml" xmlns:w16se="http://schemas.microsoft.com/office/word/2015/wordml/symex" xmlns:wpg="http://schemas.microsoft.com/office/word/2010/wordprocessingGroup" xmlns:wpi="http://schemas.microsoft.com/office/word/2010/wordprocessingInk" xmlns:wne="http://schemas.microsoft.com/office/word/2006/wordml" xmlns:wps="http://schemas.microsoft.com/office/word/2010/wordprocessingShape" mc:Ignorable="w14 w15 w16se wp14">
   <w:abstractNum w:abstractNumId="0" w15:restartNumberingAfterBreak="0">
     <w:nsid w:val="0C78083E"/>
     <w:multiLevelType w:val="hybridMultilevel"/>
@@ -6392,16 +5603,8 @@
 </w:numbering>
 </file>
 
-<file path=word/people.xml><?xml version="1.0" encoding="utf-8"?>
-<w15:people xmlns:wpc="http://schemas.microsoft.com/office/word/2010/wordprocessingCanvas" xmlns:cx="http://schemas.microsoft.com/office/drawing/2014/chartex" xmlns:cx1="http://schemas.microsoft.com/office/drawing/2015/9/8/chartex" xmlns:cx2="http://schemas.microsoft.com/office/drawing/2015/10/21/chartex" xmlns:cx3="http://schemas.microsoft.com/office/drawing/2016/5/9/chartex" xmlns:cx4="http://schemas.microsoft.com/office/drawing/2016/5/10/chartex" xmlns:cx5="http://schemas.microsoft.com/office/drawing/2016/5/11/chartex" xmlns:cx6="http://schemas.microsoft.com/office/drawing/2016/5/12/chartex" xmlns:cx7="http://schemas.microsoft.com/office/drawing/2016/5/13/chartex" xmlns:cx8="http://schemas.microsoft.com/office/drawing/2016/5/14/chartex" xmlns:mc="http://schemas.openxmlformats.org/markup-compatibility/2006" xmlns:aink="http://schemas.microsoft.com/office/drawing/2016/ink" xmlns:am3d="http://schemas.microsoft.com/office/drawing/2017/model3d" xmlns:o="urn:schemas-microsoft-com:office:office" xmlns:r="http://schemas.openxmlformats.org/officeDocument/2006/relationships" xmlns:m="http://schemas.openxmlformats.org/officeDocument/2006/math" xmlns:v="urn:schemas-microsoft-com:vml" xmlns:wp14="http://schemas.microsoft.com/office/word/2010/wordprocessingDrawing" xmlns:wp="http://schemas.openxmlformats.org/drawingml/2006/wordprocessingDrawing" xmlns:w10="urn:schemas-microsoft-com:office:word" xmlns:w="http://schemas.openxmlformats.org/wordprocessingml/2006/main" xmlns:w14="http://schemas.microsoft.com/office/word/2010/wordml" xmlns:w15="http://schemas.microsoft.com/office/word/2012/wordml" xmlns:w16cex="http://schemas.microsoft.com/office/word/2018/wordml/cex" xmlns:w16cid="http://schemas.microsoft.com/office/word/2016/wordml/cid" xmlns:w16="http://schemas.microsoft.com/office/word/2018/wordml" xmlns:w16se="http://schemas.microsoft.com/office/word/2015/wordml/symex" xmlns:wpg="http://schemas.microsoft.com/office/word/2010/wordprocessingGroup" xmlns:wpi="http://schemas.microsoft.com/office/word/2010/wordprocessingInk" xmlns:wne="http://schemas.microsoft.com/office/word/2006/wordml" xmlns:wps="http://schemas.microsoft.com/office/word/2010/wordprocessingShape" mc:Ignorable="w14 w15 w16se w16cid w16 w16cex wp14">
-  <w15:person w15:author="Alexey Maksimov">
-    <w15:presenceInfo w15:providerId="AD" w15:userId="S-1-5-21-2386248213-4078419127-3985692557-1253"/>
-  </w15:person>
-</w15:people>
-</file>
-
 <file path=word/styles.xml><?xml version="1.0" encoding="utf-8"?>
-<w:styles xmlns:mc="http://schemas.openxmlformats.org/markup-compatibility/2006" xmlns:r="http://schemas.openxmlformats.org/officeDocument/2006/relationships" xmlns:w="http://schemas.openxmlformats.org/wordprocessingml/2006/main" xmlns:w14="http://schemas.microsoft.com/office/word/2010/wordml" xmlns:w15="http://schemas.microsoft.com/office/word/2012/wordml" xmlns:w16cex="http://schemas.microsoft.com/office/word/2018/wordml/cex" xmlns:w16cid="http://schemas.microsoft.com/office/word/2016/wordml/cid" xmlns:w16="http://schemas.microsoft.com/office/word/2018/wordml" xmlns:w16se="http://schemas.microsoft.com/office/word/2015/wordml/symex" mc:Ignorable="w14 w15 w16se w16cid w16 w16cex">
+<w:styles xmlns:mc="http://schemas.openxmlformats.org/markup-compatibility/2006" xmlns:r="http://schemas.openxmlformats.org/officeDocument/2006/relationships" xmlns:w="http://schemas.openxmlformats.org/wordprocessingml/2006/main" xmlns:w14="http://schemas.microsoft.com/office/word/2010/wordml" xmlns:w15="http://schemas.microsoft.com/office/word/2012/wordml" xmlns:w16se="http://schemas.microsoft.com/office/word/2015/wordml/symex" mc:Ignorable="w14 w15 w16se">
   <w:docDefaults>
     <w:rPrDefault>
       <w:rPr>
@@ -6417,7 +5620,7 @@
       </w:pPr>
     </w:pPrDefault>
   </w:docDefaults>
-  <w:latentStyles w:defLockedState="0" w:defUIPriority="99" w:defSemiHidden="0" w:defUnhideWhenUsed="0" w:defQFormat="0" w:count="376">
+  <w:latentStyles w:defLockedState="0" w:defUIPriority="99" w:defSemiHidden="0" w:defUnhideWhenUsed="0" w:defQFormat="0" w:count="371">
     <w:lsdException w:name="Normal" w:uiPriority="0" w:qFormat="1"/>
     <w:lsdException w:name="heading 1" w:uiPriority="9" w:qFormat="1"/>
     <w:lsdException w:name="heading 2" w:semiHidden="1" w:uiPriority="9" w:unhideWhenUsed="1" w:qFormat="1"/>
@@ -6523,6 +5726,7 @@
     <w:lsdException w:name="HTML Sample" w:semiHidden="1" w:unhideWhenUsed="1"/>
     <w:lsdException w:name="HTML Typewriter" w:semiHidden="1" w:unhideWhenUsed="1"/>
     <w:lsdException w:name="HTML Variable" w:semiHidden="1" w:unhideWhenUsed="1"/>
+    <w:lsdException w:name="Normal Table" w:semiHidden="1" w:unhideWhenUsed="1"/>
     <w:lsdException w:name="annotation subject" w:semiHidden="1" w:unhideWhenUsed="1"/>
     <w:lsdException w:name="No List" w:semiHidden="1" w:unhideWhenUsed="1"/>
     <w:lsdException w:name="Outline List 1" w:semiHidden="1" w:unhideWhenUsed="1"/>
@@ -6565,8 +5769,11 @@
     <w:lsdException w:name="Table Contemporary" w:semiHidden="1" w:unhideWhenUsed="1"/>
     <w:lsdException w:name="Table Elegant" w:semiHidden="1" w:unhideWhenUsed="1"/>
     <w:lsdException w:name="Table Professional" w:semiHidden="1" w:unhideWhenUsed="1"/>
+    <w:lsdException w:name="Table Subtle 1" w:semiHidden="1" w:unhideWhenUsed="1"/>
     <w:lsdException w:name="Table Subtle 2" w:semiHidden="1" w:unhideWhenUsed="1"/>
     <w:lsdException w:name="Table Web 1" w:semiHidden="1" w:unhideWhenUsed="1"/>
+    <w:lsdException w:name="Table Web 2" w:semiHidden="1" w:unhideWhenUsed="1"/>
+    <w:lsdException w:name="Table Web 3" w:semiHidden="1" w:unhideWhenUsed="1"/>
     <w:lsdException w:name="Balloon Text" w:semiHidden="1" w:unhideWhenUsed="1"/>
     <w:lsdException w:name="Table Grid" w:uiPriority="59"/>
     <w:lsdException w:name="Table Theme" w:semiHidden="1" w:unhideWhenUsed="1"/>
@@ -6785,11 +5992,6 @@
     <w:lsdException w:name="List Table 5 Dark Accent 6" w:uiPriority="50"/>
     <w:lsdException w:name="List Table 6 Colorful Accent 6" w:uiPriority="51"/>
     <w:lsdException w:name="List Table 7 Colorful Accent 6" w:uiPriority="52"/>
-    <w:lsdException w:name="Mention" w:semiHidden="1" w:unhideWhenUsed="1"/>
-    <w:lsdException w:name="Smart Hyperlink" w:semiHidden="1" w:unhideWhenUsed="1"/>
-    <w:lsdException w:name="Hashtag" w:semiHidden="1" w:unhideWhenUsed="1"/>
-    <w:lsdException w:name="Unresolved Mention" w:semiHidden="1" w:unhideWhenUsed="1"/>
-    <w:lsdException w:name="Smart Link" w:semiHidden="1" w:unhideWhenUsed="1"/>
   </w:latentStyles>
   <w:style w:type="paragraph" w:default="1" w:styleId="a">
     <w:name w:val="Normal"/>
@@ -6893,6 +6095,7 @@
   <w:style w:type="character" w:default="1" w:styleId="a0">
     <w:name w:val="Default Paragraph Font"/>
     <w:uiPriority w:val="1"/>
+    <w:semiHidden/>
     <w:unhideWhenUsed/>
   </w:style>
   <w:style w:type="table" w:default="1" w:styleId="a1">
@@ -7559,7 +6762,7 @@
 </file>
 
 <file path=customXml/itemProps1.xml><?xml version="1.0" encoding="utf-8"?>
-<ds:datastoreItem xmlns:ds="http://schemas.openxmlformats.org/officeDocument/2006/customXml" ds:itemID="{4ED55076-45B3-4743-8DEC-EB9B79932FB2}">
+<ds:datastoreItem xmlns:ds="http://schemas.openxmlformats.org/officeDocument/2006/customXml" ds:itemID="{26903946-7398-4D57-AF45-40F429DECBB6}">
   <ds:schemaRefs>
     <ds:schemaRef ds:uri="http://schemas.openxmlformats.org/officeDocument/2006/bibliography"/>
   </ds:schemaRefs>

</xml_diff>